<commit_message>
adding LCU instruction encoding/decoding
</commit_message>
<xml_diff>
--- a/vwr2a_docs/vwr2a_ISA.docx
+++ b/vwr2a_docs/vwr2a_ISA.docx
@@ -835,13 +835,251 @@
     </w:p>
     <w:p>
       <w:pPr>
+        <w:pStyle w:val="TableContents"/>
+        <w:rPr>
+          <w:szCs w:val="20"/>
+        </w:rPr>
+      </w:pPr>
+    </w:p>
+    <w:p>
+      <w:pPr>
+        <w:pStyle w:val="TableContents"/>
+        <w:rPr>
+          <w:szCs w:val="20"/>
+        </w:rPr>
+      </w:pPr>
+    </w:p>
+    <w:p>
+      <w:pPr>
+        <w:rPr>
+          <w:szCs w:val="20"/>
+        </w:rPr>
+      </w:pPr>
+      <w:r>
+        <w:rPr>
+          <w:szCs w:val="20"/>
+        </w:rPr>
+        <w:br w:type="page"/>
+      </w:r>
+    </w:p>
+    <w:p>
+      <w:pPr>
+        <w:pStyle w:val="TableContents"/>
+        <w:rPr>
+          <w:b/>
+          <w:bCs/>
+          <w:szCs w:val="20"/>
+        </w:rPr>
+      </w:pPr>
+      <w:r>
+        <w:rPr>
+          <w:b/>
+          <w:bCs/>
+          <w:szCs w:val="20"/>
+        </w:rPr>
+        <w:lastRenderedPageBreak/>
+        <w:t>CGRA LCU</w:t>
+      </w:r>
+    </w:p>
+    <w:p>
+      <w:pPr>
+        <w:pStyle w:val="TableContents"/>
+        <w:rPr>
+          <w:szCs w:val="20"/>
+        </w:rPr>
+      </w:pPr>
+      <w:r>
+        <w:rPr>
+          <w:szCs w:val="20"/>
+        </w:rPr>
+        <w:t>The Loop-Control Unit (LCU) is responsible for updating the program counter of the CGRA.</w:t>
+      </w:r>
+      <w:r>
+        <w:rPr>
+          <w:szCs w:val="20"/>
+        </w:rPr>
+        <w:t xml:space="preserve"> It has branch instructions that branch to the immediate value (except in the case of JUMP, that branches to the sum of the MUXA and MUXB results). It also has an ALU whose result is stored in one of the registers when RF_WE is enabled. </w:t>
+      </w:r>
+      <w:r>
+        <w:rPr>
+          <w:szCs w:val="20"/>
+        </w:rPr>
+        <w:t>It also issues the EXIT command at the end of every kernel to wake up the host processor and put the CGRA to sleep.</w:t>
+      </w:r>
+    </w:p>
+    <w:p>
+      <w:pPr>
+        <w:pStyle w:val="TableContents"/>
+        <w:rPr>
+          <w:szCs w:val="20"/>
+        </w:rPr>
+      </w:pPr>
+    </w:p>
+    <w:p>
+      <w:pPr>
+        <w:pStyle w:val="TableContents"/>
+        <w:rPr>
+          <w:szCs w:val="20"/>
+        </w:rPr>
+      </w:pPr>
+      <w:r>
+        <w:rPr>
+          <w:szCs w:val="20"/>
+        </w:rPr>
+        <w:t>Parameters:</w:t>
+      </w:r>
+    </w:p>
+    <w:p>
+      <w:pPr>
+        <w:pStyle w:val="TableContents"/>
+        <w:numPr>
+          <w:ilvl w:val="0"/>
+          <w:numId w:val="4"/>
+        </w:numPr>
+        <w:rPr>
+          <w:szCs w:val="20"/>
+        </w:rPr>
+      </w:pPr>
+      <w:r>
+        <w:rPr>
+          <w:szCs w:val="20"/>
+        </w:rPr>
+        <w:t>Immediate: 6-bit value of a</w:t>
+      </w:r>
+      <w:r>
+        <w:rPr>
+          <w:szCs w:val="20"/>
+        </w:rPr>
+        <w:t>n IMEM</w:t>
+      </w:r>
+      <w:r>
+        <w:rPr>
+          <w:szCs w:val="20"/>
+        </w:rPr>
+        <w:t xml:space="preserve"> address to branch to in all branch operations except JUMP. Also can be passed into the ALU for logic operations through MUX_A.</w:t>
+      </w:r>
+    </w:p>
+    <w:p>
+      <w:pPr>
+        <w:pStyle w:val="TableContents"/>
+        <w:numPr>
+          <w:ilvl w:val="0"/>
+          <w:numId w:val="4"/>
+        </w:numPr>
+        <w:rPr>
+          <w:szCs w:val="20"/>
+        </w:rPr>
+      </w:pPr>
+      <w:r>
+        <w:rPr>
+          <w:szCs w:val="20"/>
+        </w:rPr>
+        <w:t>RF_WSEL (2 bits): choose one of the 4 local registers to write to</w:t>
+      </w:r>
+    </w:p>
+    <w:p>
+      <w:pPr>
+        <w:pStyle w:val="TableContents"/>
+        <w:numPr>
+          <w:ilvl w:val="0"/>
+          <w:numId w:val="4"/>
+        </w:numPr>
+        <w:rPr>
+          <w:szCs w:val="20"/>
+        </w:rPr>
+      </w:pPr>
+      <w:r>
+        <w:rPr>
+          <w:szCs w:val="20"/>
+        </w:rPr>
+        <w:t xml:space="preserve">RF_WE (1 bit): </w:t>
+      </w:r>
+      <w:r>
+        <w:rPr>
+          <w:szCs w:val="20"/>
+        </w:rPr>
+        <w:t>enable writing ALU result to the chosen register</w:t>
+      </w:r>
+    </w:p>
+    <w:p>
+      <w:pPr>
+        <w:pStyle w:val="TableContents"/>
+        <w:numPr>
+          <w:ilvl w:val="0"/>
+          <w:numId w:val="4"/>
+        </w:numPr>
+        <w:rPr>
+          <w:szCs w:val="20"/>
+        </w:rPr>
+      </w:pPr>
+      <w:r>
+        <w:rPr>
+          <w:szCs w:val="20"/>
+        </w:rPr>
+        <w:t>ALU_OP (4 bits): ALU operation to run (see possibilities below)</w:t>
+      </w:r>
+      <w:r>
+        <w:rPr>
+          <w:szCs w:val="20"/>
+        </w:rPr>
+        <w:t xml:space="preserve"> </w:t>
+      </w:r>
+    </w:p>
+    <w:p>
+      <w:pPr>
+        <w:pStyle w:val="TableContents"/>
+        <w:numPr>
+          <w:ilvl w:val="0"/>
+          <w:numId w:val="4"/>
+        </w:numPr>
+        <w:rPr>
+          <w:szCs w:val="20"/>
+        </w:rPr>
+      </w:pPr>
+      <w:r>
+        <w:rPr>
+          <w:szCs w:val="20"/>
+        </w:rPr>
+        <w:t>BR_MODE (1 bit): 0 to control the program counter, 1 to control RC datapath</w:t>
+      </w:r>
+    </w:p>
+    <w:p>
+      <w:pPr>
+        <w:pStyle w:val="TableContents"/>
+        <w:numPr>
+          <w:ilvl w:val="0"/>
+          <w:numId w:val="4"/>
+        </w:numPr>
+        <w:rPr>
+          <w:szCs w:val="20"/>
+        </w:rPr>
+      </w:pPr>
+      <w:r>
+        <w:rPr>
+          <w:szCs w:val="20"/>
+        </w:rPr>
+        <w:t>MUX{A/B}_SEL (3 bits) : Select i</w:t>
+      </w:r>
+      <w:r>
+        <w:rPr>
+          <w:szCs w:val="20"/>
+        </w:rPr>
+        <w:t>nputs to the ALU</w:t>
+      </w:r>
+      <w:r>
+        <w:rPr>
+          <w:szCs w:val="20"/>
+        </w:rPr>
+        <w:t xml:space="preserve">. </w:t>
+      </w:r>
+    </w:p>
+    <w:p/>
+    <w:p>
+      <w:pPr>
         <w:rPr>
           <w:vanish/>
         </w:rPr>
       </w:pPr>
-      <w:r>
-        <w:br w:type="page"/>
-      </w:r>
     </w:p>
     <w:tbl>
       <w:tblPr>
@@ -902,7 +1140,31 @@
                 <w:bCs/>
                 <w:szCs w:val="20"/>
               </w:rPr>
-              <w:t>CGRA CCS INSTRUCTION FORMAT</w:t>
+              <w:t xml:space="preserve">CGRA </w:t>
+            </w:r>
+            <w:r>
+              <w:rPr>
+                <w:b/>
+                <w:bCs/>
+                <w:szCs w:val="20"/>
+              </w:rPr>
+              <w:t xml:space="preserve">LCU </w:t>
+            </w:r>
+            <w:r>
+              <w:rPr>
+                <w:b/>
+                <w:bCs/>
+                <w:szCs w:val="20"/>
+              </w:rPr>
+              <w:t xml:space="preserve"> INSTRUCTION FORMA</w:t>
+            </w:r>
+            <w:r>
+              <w:rPr>
+                <w:b/>
+                <w:bCs/>
+                <w:szCs w:val="20"/>
+              </w:rPr>
+              <w:t>T</w:t>
             </w:r>
           </w:p>
         </w:tc>
@@ -1410,12 +1672,27 @@
                 <w:sz w:val="20"/>
                 <w:szCs w:val="20"/>
               </w:rPr>
-              <w:t>TOTAL: 20 bits</w:t>
+              <w:t>TOTAL: 20 b</w:t>
+            </w:r>
+            <w:r>
+              <w:rPr>
+                <w:sz w:val="20"/>
+                <w:szCs w:val="20"/>
+              </w:rPr>
+              <w:t>its</w:t>
             </w:r>
           </w:p>
         </w:tc>
       </w:tr>
     </w:tbl>
+    <w:p>
+      <w:pPr>
+        <w:pStyle w:val="Standard"/>
+      </w:pPr>
+      <w:r>
+        <w:t>BR_MODE: CC (0) loop control (CCs alu) or RC (1) data control (RCs alu)</w:t>
+      </w:r>
+    </w:p>
     <w:p>
       <w:pPr>
         <w:pStyle w:val="Standard"/>
@@ -2308,27 +2585,6 @@
       <w:pPr>
         <w:pStyle w:val="Standard"/>
       </w:pPr>
-    </w:p>
-    <w:p>
-      <w:pPr>
-        <w:pStyle w:val="Standard"/>
-      </w:pPr>
-      <w:r>
-        <w:t>BR_MODE: CC</w:t>
-      </w:r>
-      <w:r>
-        <w:t xml:space="preserve"> (0) loop control (CCs alu) or RC (1) data control (RCs alu)</w:t>
-      </w:r>
-    </w:p>
-    <w:p>
-      <w:pPr>
-        <w:pStyle w:val="Standard"/>
-      </w:pPr>
-    </w:p>
-    <w:p>
-      <w:pPr>
-        <w:pStyle w:val="Standard"/>
-      </w:pPr>
       <w:r>
         <w:t>R[0-3]: local registers</w:t>
       </w:r>
@@ -2355,35 +2611,6 @@
       </w:pPr>
       <w:r>
         <w:t>COL_ID: column ID (0 to N_COL-1)</w:t>
-      </w:r>
-    </w:p>
-    <w:p>
-      <w:pPr>
-        <w:pStyle w:val="Standard"/>
-      </w:pPr>
-    </w:p>
-    <w:p>
-      <w:pPr>
-        <w:pStyle w:val="TableContents"/>
-      </w:pPr>
-      <w:r>
-        <w:t>RF_WE: register file write enable</w:t>
-      </w:r>
-    </w:p>
-    <w:p>
-      <w:pPr>
-        <w:pStyle w:val="Standard"/>
-      </w:pPr>
-    </w:p>
-    <w:p>
-      <w:pPr>
-        <w:pStyle w:val="TableContents"/>
-      </w:pPr>
-      <w:r>
-        <w:t>RF_WSEL: register file write regist</w:t>
-      </w:r>
-      <w:r>
-        <w:t>er selection</w:t>
       </w:r>
     </w:p>
     <w:p>
@@ -2449,7 +2676,21 @@
                 <w:b/>
                 <w:bCs/>
               </w:rPr>
-              <w:t>CGRA CCS OPERATIONS</w:t>
+              <w:t xml:space="preserve">CGRA </w:t>
+            </w:r>
+            <w:r>
+              <w:rPr>
+                <w:b/>
+                <w:bCs/>
+              </w:rPr>
+              <w:t>LCU</w:t>
+            </w:r>
+            <w:r>
+              <w:rPr>
+                <w:b/>
+                <w:bCs/>
+              </w:rPr>
+              <w:t xml:space="preserve"> OPERATIONS</w:t>
             </w:r>
           </w:p>
         </w:tc>
@@ -3678,6 +3919,7 @@
               <w:jc w:val="center"/>
             </w:pPr>
             <w:r>
+              <w:lastRenderedPageBreak/>
               <w:t>14</w:t>
             </w:r>
           </w:p>
@@ -3825,13 +4067,74 @@
     </w:p>
     <w:p>
       <w:pPr>
+        <w:pStyle w:val="Standard"/>
+      </w:pPr>
+    </w:p>
+    <w:p>
+      <w:r>
+        <w:br w:type="page"/>
+      </w:r>
+    </w:p>
+    <w:p>
+      <w:pPr>
+        <w:pStyle w:val="Standard"/>
+      </w:pPr>
+      <w:r>
+        <w:rPr>
+          <w:b/>
+          <w:bCs/>
+        </w:rPr>
+        <w:lastRenderedPageBreak/>
+        <w:t>CGRA LSU</w:t>
+      </w:r>
+    </w:p>
+    <w:p>
+      <w:pPr>
+        <w:pStyle w:val="Standard"/>
+      </w:pPr>
+      <w:r>
+        <w:t>The Load-Store Unit (LSU) is responsible for generating the bank of the SPM to write into a VWR, or to write from a VWR back to the SPM. It also takes care of shuffling the values in VWRs A and B and storing the result into VWR C. It has 8 local registers, and Register 7 holds the line of the SPM for LOAD and STORE operations</w:t>
+      </w:r>
+      <w:r>
+        <w:t>. Register 7 is initialized to the SRF address.</w:t>
+      </w:r>
+    </w:p>
+    <w:p>
+      <w:pPr>
+        <w:pStyle w:val="Standard"/>
+      </w:pPr>
+    </w:p>
+    <w:p>
+      <w:pPr>
+        <w:pStyle w:val="Standard"/>
+      </w:pPr>
+      <w:r>
+        <w:t>Parameters:</w:t>
+      </w:r>
+    </w:p>
+    <w:p>
+      <w:pPr>
+        <w:pStyle w:val="Standard"/>
+        <w:numPr>
+          <w:ilvl w:val="0"/>
+          <w:numId w:val="4"/>
+        </w:numPr>
+      </w:pPr>
+      <w:r>
+        <w:t>RF_WSEL (3 bits): One of 8 LSU registers to write to</w:t>
+      </w:r>
+    </w:p>
+    <w:p>
+      <w:pPr>
+        <w:pStyle w:val="Standard"/>
+      </w:pPr>
+    </w:p>
+    <w:p>
+      <w:pPr>
         <w:rPr>
           <w:vanish/>
         </w:rPr>
       </w:pPr>
-      <w:r>
-        <w:br w:type="page"/>
-      </w:r>
     </w:p>
     <w:tbl>
       <w:tblPr>
@@ -4542,30 +4845,6 @@
       </w:r>
       <w:r>
         <w:t>select shuffle type</w:t>
-      </w:r>
-    </w:p>
-    <w:p>
-      <w:pPr>
-        <w:pStyle w:val="Standard"/>
-        <w:jc w:val="both"/>
-      </w:pPr>
-    </w:p>
-    <w:p>
-      <w:pPr>
-        <w:pStyle w:val="Standard"/>
-        <w:jc w:val="both"/>
-      </w:pPr>
-      <w:r>
-        <w:t>R7: holds the scratchpad line number for LOAD and STORE operations</w:t>
-      </w:r>
-    </w:p>
-    <w:p>
-      <w:pPr>
-        <w:pStyle w:val="Standard"/>
-        <w:jc w:val="both"/>
-      </w:pPr>
-      <w:r>
-        <w:t>R7 is initialized with SRF address</w:t>
       </w:r>
     </w:p>
     <w:p>
@@ -6339,6 +6618,7 @@
               <w:jc w:val="center"/>
             </w:pPr>
             <w:r>
+              <w:lastRenderedPageBreak/>
               <w:t>3</w:t>
             </w:r>
           </w:p>
@@ -13443,9 +13723,121 @@
 <file path=word/numbering.xml><?xml version="1.0" encoding="utf-8"?>
 <w:numbering xmlns:wpc="http://schemas.microsoft.com/office/word/2010/wordprocessingCanvas" xmlns:cx="http://schemas.microsoft.com/office/drawing/2014/chartex" xmlns:cx1="http://schemas.microsoft.com/office/drawing/2015/9/8/chartex" xmlns:cx2="http://schemas.microsoft.com/office/drawing/2015/10/21/chartex" xmlns:cx3="http://schemas.microsoft.com/office/drawing/2016/5/9/chartex" xmlns:cx4="http://schemas.microsoft.com/office/drawing/2016/5/10/chartex" xmlns:cx5="http://schemas.microsoft.com/office/drawing/2016/5/11/chartex" xmlns:cx6="http://schemas.microsoft.com/office/drawing/2016/5/12/chartex" xmlns:cx7="http://schemas.microsoft.com/office/drawing/2016/5/13/chartex" xmlns:cx8="http://schemas.microsoft.com/office/drawing/2016/5/14/chartex" xmlns:mc="http://schemas.openxmlformats.org/markup-compatibility/2006" xmlns:aink="http://schemas.microsoft.com/office/drawing/2016/ink" xmlns:am3d="http://schemas.microsoft.com/office/drawing/2017/model3d" xmlns:o="urn:schemas-microsoft-com:office:office" xmlns:r="http://schemas.openxmlformats.org/officeDocument/2006/relationships" xmlns:m="http://schemas.openxmlformats.org/officeDocument/2006/math" xmlns:v="urn:schemas-microsoft-com:vml" xmlns:wp14="http://schemas.microsoft.com/office/word/2010/wordprocessingDrawing" xmlns:wp="http://schemas.openxmlformats.org/drawingml/2006/wordprocessingDrawing" xmlns:w10="urn:schemas-microsoft-com:office:word" xmlns:w="http://schemas.openxmlformats.org/wordprocessingml/2006/main" xmlns:w14="http://schemas.microsoft.com/office/word/2010/wordml" xmlns:w15="http://schemas.microsoft.com/office/word/2012/wordml" xmlns:w16cex="http://schemas.microsoft.com/office/word/2018/wordml/cex" xmlns:w16cid="http://schemas.microsoft.com/office/word/2016/wordml/cid" xmlns:w16="http://schemas.microsoft.com/office/word/2018/wordml" xmlns:w16sdtdh="http://schemas.microsoft.com/office/word/2020/wordml/sdtdatahash" xmlns:w16se="http://schemas.microsoft.com/office/word/2015/wordml/symex" xmlns:wpg="http://schemas.microsoft.com/office/word/2010/wordprocessingGroup" xmlns:wpi="http://schemas.microsoft.com/office/word/2010/wordprocessingInk" xmlns:wne="http://schemas.microsoft.com/office/word/2006/wordml" xmlns:wps="http://schemas.microsoft.com/office/word/2010/wordprocessingShape" mc:Ignorable="w14 w15 w16se w16cid w16 w16cex w16sdtdh wp14">
   <w:abstractNum w:abstractNumId="0" w15:restartNumberingAfterBreak="0">
-    <w:nsid w:val="66FD32E4"/>
+    <w:nsid w:val="237E5998"/>
     <w:multiLevelType w:val="hybridMultilevel"/>
-    <w:tmpl w:val="3C388C94"/>
+    <w:tmpl w:val="13B8FC3E"/>
+    <w:lvl w:ilvl="0" w:tplc="1C486A6C">
+      <w:numFmt w:val="bullet"/>
+      <w:lvlText w:val="-"/>
+      <w:lvlJc w:val="left"/>
+      <w:pPr>
+        <w:ind w:left="720" w:hanging="360"/>
+      </w:pPr>
+      <w:rPr>
+        <w:rFonts w:ascii="Liberation Serif" w:eastAsia="Noto Sans CJK SC" w:hAnsi="Liberation Serif" w:cs="Lohit Devanagari" w:hint="default"/>
+      </w:rPr>
+    </w:lvl>
+    <w:lvl w:ilvl="1" w:tplc="04090003" w:tentative="1">
+      <w:start w:val="1"/>
+      <w:numFmt w:val="bullet"/>
+      <w:lvlText w:val="o"/>
+      <w:lvlJc w:val="left"/>
+      <w:pPr>
+        <w:ind w:left="1440" w:hanging="360"/>
+      </w:pPr>
+      <w:rPr>
+        <w:rFonts w:ascii="Courier New" w:hAnsi="Courier New" w:cs="Courier New" w:hint="default"/>
+      </w:rPr>
+    </w:lvl>
+    <w:lvl w:ilvl="2" w:tplc="04090005" w:tentative="1">
+      <w:start w:val="1"/>
+      <w:numFmt w:val="bullet"/>
+      <w:lvlText w:val=""/>
+      <w:lvlJc w:val="left"/>
+      <w:pPr>
+        <w:ind w:left="2160" w:hanging="360"/>
+      </w:pPr>
+      <w:rPr>
+        <w:rFonts w:ascii="Wingdings" w:hAnsi="Wingdings" w:hint="default"/>
+      </w:rPr>
+    </w:lvl>
+    <w:lvl w:ilvl="3" w:tplc="04090001" w:tentative="1">
+      <w:start w:val="1"/>
+      <w:numFmt w:val="bullet"/>
+      <w:lvlText w:val=""/>
+      <w:lvlJc w:val="left"/>
+      <w:pPr>
+        <w:ind w:left="2880" w:hanging="360"/>
+      </w:pPr>
+      <w:rPr>
+        <w:rFonts w:ascii="Symbol" w:hAnsi="Symbol" w:hint="default"/>
+      </w:rPr>
+    </w:lvl>
+    <w:lvl w:ilvl="4" w:tplc="04090003" w:tentative="1">
+      <w:start w:val="1"/>
+      <w:numFmt w:val="bullet"/>
+      <w:lvlText w:val="o"/>
+      <w:lvlJc w:val="left"/>
+      <w:pPr>
+        <w:ind w:left="3600" w:hanging="360"/>
+      </w:pPr>
+      <w:rPr>
+        <w:rFonts w:ascii="Courier New" w:hAnsi="Courier New" w:cs="Courier New" w:hint="default"/>
+      </w:rPr>
+    </w:lvl>
+    <w:lvl w:ilvl="5" w:tplc="04090005" w:tentative="1">
+      <w:start w:val="1"/>
+      <w:numFmt w:val="bullet"/>
+      <w:lvlText w:val=""/>
+      <w:lvlJc w:val="left"/>
+      <w:pPr>
+        <w:ind w:left="4320" w:hanging="360"/>
+      </w:pPr>
+      <w:rPr>
+        <w:rFonts w:ascii="Wingdings" w:hAnsi="Wingdings" w:hint="default"/>
+      </w:rPr>
+    </w:lvl>
+    <w:lvl w:ilvl="6" w:tplc="04090001" w:tentative="1">
+      <w:start w:val="1"/>
+      <w:numFmt w:val="bullet"/>
+      <w:lvlText w:val=""/>
+      <w:lvlJc w:val="left"/>
+      <w:pPr>
+        <w:ind w:left="5040" w:hanging="360"/>
+      </w:pPr>
+      <w:rPr>
+        <w:rFonts w:ascii="Symbol" w:hAnsi="Symbol" w:hint="default"/>
+      </w:rPr>
+    </w:lvl>
+    <w:lvl w:ilvl="7" w:tplc="04090003" w:tentative="1">
+      <w:start w:val="1"/>
+      <w:numFmt w:val="bullet"/>
+      <w:lvlText w:val="o"/>
+      <w:lvlJc w:val="left"/>
+      <w:pPr>
+        <w:ind w:left="5760" w:hanging="360"/>
+      </w:pPr>
+      <w:rPr>
+        <w:rFonts w:ascii="Courier New" w:hAnsi="Courier New" w:cs="Courier New" w:hint="default"/>
+      </w:rPr>
+    </w:lvl>
+    <w:lvl w:ilvl="8" w:tplc="04090005" w:tentative="1">
+      <w:start w:val="1"/>
+      <w:numFmt w:val="bullet"/>
+      <w:lvlText w:val=""/>
+      <w:lvlJc w:val="left"/>
+      <w:pPr>
+        <w:ind w:left="6480" w:hanging="360"/>
+      </w:pPr>
+      <w:rPr>
+        <w:rFonts w:ascii="Wingdings" w:hAnsi="Wingdings" w:hint="default"/>
+      </w:rPr>
+    </w:lvl>
+  </w:abstractNum>
+  <w:abstractNum w:abstractNumId="1" w15:restartNumberingAfterBreak="0">
+    <w:nsid w:val="663F45DA"/>
+    <w:multiLevelType w:val="hybridMultilevel"/>
+    <w:tmpl w:val="EE561874"/>
     <w:lvl w:ilvl="0" w:tplc="04090001">
       <w:start w:val="1"/>
       <w:numFmt w:val="bullet"/>
@@ -13555,8 +13947,242 @@
       </w:rPr>
     </w:lvl>
   </w:abstractNum>
+  <w:abstractNum w:abstractNumId="2" w15:restartNumberingAfterBreak="0">
+    <w:nsid w:val="66FD32E4"/>
+    <w:multiLevelType w:val="hybridMultilevel"/>
+    <w:tmpl w:val="3C388C94"/>
+    <w:lvl w:ilvl="0" w:tplc="04090001">
+      <w:start w:val="1"/>
+      <w:numFmt w:val="bullet"/>
+      <w:lvlText w:val=""/>
+      <w:lvlJc w:val="left"/>
+      <w:pPr>
+        <w:ind w:left="720" w:hanging="360"/>
+      </w:pPr>
+      <w:rPr>
+        <w:rFonts w:ascii="Symbol" w:hAnsi="Symbol" w:hint="default"/>
+      </w:rPr>
+    </w:lvl>
+    <w:lvl w:ilvl="1" w:tplc="04090003" w:tentative="1">
+      <w:start w:val="1"/>
+      <w:numFmt w:val="bullet"/>
+      <w:lvlText w:val="o"/>
+      <w:lvlJc w:val="left"/>
+      <w:pPr>
+        <w:ind w:left="1440" w:hanging="360"/>
+      </w:pPr>
+      <w:rPr>
+        <w:rFonts w:ascii="Courier New" w:hAnsi="Courier New" w:cs="Courier New" w:hint="default"/>
+      </w:rPr>
+    </w:lvl>
+    <w:lvl w:ilvl="2" w:tplc="04090005" w:tentative="1">
+      <w:start w:val="1"/>
+      <w:numFmt w:val="bullet"/>
+      <w:lvlText w:val=""/>
+      <w:lvlJc w:val="left"/>
+      <w:pPr>
+        <w:ind w:left="2160" w:hanging="360"/>
+      </w:pPr>
+      <w:rPr>
+        <w:rFonts w:ascii="Wingdings" w:hAnsi="Wingdings" w:hint="default"/>
+      </w:rPr>
+    </w:lvl>
+    <w:lvl w:ilvl="3" w:tplc="04090001" w:tentative="1">
+      <w:start w:val="1"/>
+      <w:numFmt w:val="bullet"/>
+      <w:lvlText w:val=""/>
+      <w:lvlJc w:val="left"/>
+      <w:pPr>
+        <w:ind w:left="2880" w:hanging="360"/>
+      </w:pPr>
+      <w:rPr>
+        <w:rFonts w:ascii="Symbol" w:hAnsi="Symbol" w:hint="default"/>
+      </w:rPr>
+    </w:lvl>
+    <w:lvl w:ilvl="4" w:tplc="04090003" w:tentative="1">
+      <w:start w:val="1"/>
+      <w:numFmt w:val="bullet"/>
+      <w:lvlText w:val="o"/>
+      <w:lvlJc w:val="left"/>
+      <w:pPr>
+        <w:ind w:left="3600" w:hanging="360"/>
+      </w:pPr>
+      <w:rPr>
+        <w:rFonts w:ascii="Courier New" w:hAnsi="Courier New" w:cs="Courier New" w:hint="default"/>
+      </w:rPr>
+    </w:lvl>
+    <w:lvl w:ilvl="5" w:tplc="04090005" w:tentative="1">
+      <w:start w:val="1"/>
+      <w:numFmt w:val="bullet"/>
+      <w:lvlText w:val=""/>
+      <w:lvlJc w:val="left"/>
+      <w:pPr>
+        <w:ind w:left="4320" w:hanging="360"/>
+      </w:pPr>
+      <w:rPr>
+        <w:rFonts w:ascii="Wingdings" w:hAnsi="Wingdings" w:hint="default"/>
+      </w:rPr>
+    </w:lvl>
+    <w:lvl w:ilvl="6" w:tplc="04090001" w:tentative="1">
+      <w:start w:val="1"/>
+      <w:numFmt w:val="bullet"/>
+      <w:lvlText w:val=""/>
+      <w:lvlJc w:val="left"/>
+      <w:pPr>
+        <w:ind w:left="5040" w:hanging="360"/>
+      </w:pPr>
+      <w:rPr>
+        <w:rFonts w:ascii="Symbol" w:hAnsi="Symbol" w:hint="default"/>
+      </w:rPr>
+    </w:lvl>
+    <w:lvl w:ilvl="7" w:tplc="04090003" w:tentative="1">
+      <w:start w:val="1"/>
+      <w:numFmt w:val="bullet"/>
+      <w:lvlText w:val="o"/>
+      <w:lvlJc w:val="left"/>
+      <w:pPr>
+        <w:ind w:left="5760" w:hanging="360"/>
+      </w:pPr>
+      <w:rPr>
+        <w:rFonts w:ascii="Courier New" w:hAnsi="Courier New" w:cs="Courier New" w:hint="default"/>
+      </w:rPr>
+    </w:lvl>
+    <w:lvl w:ilvl="8" w:tplc="04090005" w:tentative="1">
+      <w:start w:val="1"/>
+      <w:numFmt w:val="bullet"/>
+      <w:lvlText w:val=""/>
+      <w:lvlJc w:val="left"/>
+      <w:pPr>
+        <w:ind w:left="6480" w:hanging="360"/>
+      </w:pPr>
+      <w:rPr>
+        <w:rFonts w:ascii="Wingdings" w:hAnsi="Wingdings" w:hint="default"/>
+      </w:rPr>
+    </w:lvl>
+  </w:abstractNum>
+  <w:abstractNum w:abstractNumId="3" w15:restartNumberingAfterBreak="0">
+    <w:nsid w:val="7F482E88"/>
+    <w:multiLevelType w:val="hybridMultilevel"/>
+    <w:tmpl w:val="C526CBFA"/>
+    <w:lvl w:ilvl="0" w:tplc="1C486A6C">
+      <w:numFmt w:val="bullet"/>
+      <w:lvlText w:val="-"/>
+      <w:lvlJc w:val="left"/>
+      <w:pPr>
+        <w:ind w:left="720" w:hanging="360"/>
+      </w:pPr>
+      <w:rPr>
+        <w:rFonts w:ascii="Liberation Serif" w:eastAsia="Noto Sans CJK SC" w:hAnsi="Liberation Serif" w:cs="Lohit Devanagari" w:hint="default"/>
+      </w:rPr>
+    </w:lvl>
+    <w:lvl w:ilvl="1" w:tplc="04090003" w:tentative="1">
+      <w:start w:val="1"/>
+      <w:numFmt w:val="bullet"/>
+      <w:lvlText w:val="o"/>
+      <w:lvlJc w:val="left"/>
+      <w:pPr>
+        <w:ind w:left="1440" w:hanging="360"/>
+      </w:pPr>
+      <w:rPr>
+        <w:rFonts w:ascii="Courier New" w:hAnsi="Courier New" w:cs="Courier New" w:hint="default"/>
+      </w:rPr>
+    </w:lvl>
+    <w:lvl w:ilvl="2" w:tplc="04090005" w:tentative="1">
+      <w:start w:val="1"/>
+      <w:numFmt w:val="bullet"/>
+      <w:lvlText w:val=""/>
+      <w:lvlJc w:val="left"/>
+      <w:pPr>
+        <w:ind w:left="2160" w:hanging="360"/>
+      </w:pPr>
+      <w:rPr>
+        <w:rFonts w:ascii="Wingdings" w:hAnsi="Wingdings" w:hint="default"/>
+      </w:rPr>
+    </w:lvl>
+    <w:lvl w:ilvl="3" w:tplc="04090001" w:tentative="1">
+      <w:start w:val="1"/>
+      <w:numFmt w:val="bullet"/>
+      <w:lvlText w:val=""/>
+      <w:lvlJc w:val="left"/>
+      <w:pPr>
+        <w:ind w:left="2880" w:hanging="360"/>
+      </w:pPr>
+      <w:rPr>
+        <w:rFonts w:ascii="Symbol" w:hAnsi="Symbol" w:hint="default"/>
+      </w:rPr>
+    </w:lvl>
+    <w:lvl w:ilvl="4" w:tplc="04090003" w:tentative="1">
+      <w:start w:val="1"/>
+      <w:numFmt w:val="bullet"/>
+      <w:lvlText w:val="o"/>
+      <w:lvlJc w:val="left"/>
+      <w:pPr>
+        <w:ind w:left="3600" w:hanging="360"/>
+      </w:pPr>
+      <w:rPr>
+        <w:rFonts w:ascii="Courier New" w:hAnsi="Courier New" w:cs="Courier New" w:hint="default"/>
+      </w:rPr>
+    </w:lvl>
+    <w:lvl w:ilvl="5" w:tplc="04090005" w:tentative="1">
+      <w:start w:val="1"/>
+      <w:numFmt w:val="bullet"/>
+      <w:lvlText w:val=""/>
+      <w:lvlJc w:val="left"/>
+      <w:pPr>
+        <w:ind w:left="4320" w:hanging="360"/>
+      </w:pPr>
+      <w:rPr>
+        <w:rFonts w:ascii="Wingdings" w:hAnsi="Wingdings" w:hint="default"/>
+      </w:rPr>
+    </w:lvl>
+    <w:lvl w:ilvl="6" w:tplc="04090001" w:tentative="1">
+      <w:start w:val="1"/>
+      <w:numFmt w:val="bullet"/>
+      <w:lvlText w:val=""/>
+      <w:lvlJc w:val="left"/>
+      <w:pPr>
+        <w:ind w:left="5040" w:hanging="360"/>
+      </w:pPr>
+      <w:rPr>
+        <w:rFonts w:ascii="Symbol" w:hAnsi="Symbol" w:hint="default"/>
+      </w:rPr>
+    </w:lvl>
+    <w:lvl w:ilvl="7" w:tplc="04090003" w:tentative="1">
+      <w:start w:val="1"/>
+      <w:numFmt w:val="bullet"/>
+      <w:lvlText w:val="o"/>
+      <w:lvlJc w:val="left"/>
+      <w:pPr>
+        <w:ind w:left="5760" w:hanging="360"/>
+      </w:pPr>
+      <w:rPr>
+        <w:rFonts w:ascii="Courier New" w:hAnsi="Courier New" w:cs="Courier New" w:hint="default"/>
+      </w:rPr>
+    </w:lvl>
+    <w:lvl w:ilvl="8" w:tplc="04090005" w:tentative="1">
+      <w:start w:val="1"/>
+      <w:numFmt w:val="bullet"/>
+      <w:lvlText w:val=""/>
+      <w:lvlJc w:val="left"/>
+      <w:pPr>
+        <w:ind w:left="6480" w:hanging="360"/>
+      </w:pPr>
+      <w:rPr>
+        <w:rFonts w:ascii="Wingdings" w:hAnsi="Wingdings" w:hint="default"/>
+      </w:rPr>
+    </w:lvl>
+  </w:abstractNum>
   <w:num w:numId="1">
+    <w:abstractNumId w:val="2"/>
+  </w:num>
+  <w:num w:numId="2">
     <w:abstractNumId w:val="0"/>
+  </w:num>
+  <w:num w:numId="3">
+    <w:abstractNumId w:val="3"/>
+  </w:num>
+  <w:num w:numId="4">
+    <w:abstractNumId w:val="1"/>
   </w:num>
 </w:numbering>
 </file>

</xml_diff>

<commit_message>
LSU word decoding done, reorganizing code
</commit_message>
<xml_diff>
--- a/vwr2a_docs/vwr2a_ISA.docx
+++ b/vwr2a_docs/vwr2a_ISA.docx
@@ -830,7 +830,35 @@
         <w:rPr>
           <w:szCs w:val="20"/>
         </w:rPr>
-        <w:t>7: cgra status: 2 bits DMA pending request + core and kernel id currently runnning on the columns (0=free)</w:t>
+        <w:t xml:space="preserve">7: </w:t>
+      </w:r>
+      <w:proofErr w:type="spellStart"/>
+      <w:r>
+        <w:rPr>
+          <w:szCs w:val="20"/>
+        </w:rPr>
+        <w:t>cgra</w:t>
+      </w:r>
+      <w:proofErr w:type="spellEnd"/>
+      <w:r>
+        <w:rPr>
+          <w:szCs w:val="20"/>
+        </w:rPr>
+        <w:t xml:space="preserve"> status: 2 bits DMA pending request + core and kernel id currently </w:t>
+      </w:r>
+      <w:proofErr w:type="spellStart"/>
+      <w:r>
+        <w:rPr>
+          <w:szCs w:val="20"/>
+        </w:rPr>
+        <w:t>runnning</w:t>
+      </w:r>
+      <w:proofErr w:type="spellEnd"/>
+      <w:r>
+        <w:rPr>
+          <w:szCs w:val="20"/>
+        </w:rPr>
+        <w:t xml:space="preserve"> on the columns (0=free)</w:t>
       </w:r>
     </w:p>
     <w:p>
@@ -1040,8 +1068,16 @@
         <w:rPr>
           <w:szCs w:val="20"/>
         </w:rPr>
-        <w:t>BR_MODE (1 bit): 0 to control the program counter, 1 to control RC datapath</w:t>
-      </w:r>
+        <w:t xml:space="preserve">BR_MODE (1 bit): 0 to control the program counter, 1 to control RC </w:t>
+      </w:r>
+      <w:proofErr w:type="spellStart"/>
+      <w:r>
+        <w:rPr>
+          <w:szCs w:val="20"/>
+        </w:rPr>
+        <w:t>datapath</w:t>
+      </w:r>
+      <w:proofErr w:type="spellEnd"/>
     </w:p>
     <w:p>
       <w:pPr>
@@ -1690,7 +1726,23 @@
         <w:pStyle w:val="Standard"/>
       </w:pPr>
       <w:r>
-        <w:t>BR_MODE: CC (0) loop control (CCs alu) or RC (1) data control (RCs alu)</w:t>
+        <w:t xml:space="preserve">BR_MODE: CC (0) loop control (CCs </w:t>
+      </w:r>
+      <w:proofErr w:type="spellStart"/>
+      <w:r>
+        <w:t>alu</w:t>
+      </w:r>
+      <w:proofErr w:type="spellEnd"/>
+      <w:r>
+        <w:t xml:space="preserve">) or RC (1) data control (RCs </w:t>
+      </w:r>
+      <w:proofErr w:type="spellStart"/>
+      <w:r>
+        <w:t>alu</w:t>
+      </w:r>
+      <w:proofErr w:type="spellEnd"/>
+      <w:r>
+        <w:t>)</w:t>
       </w:r>
     </w:p>
     <w:p>
@@ -2594,7 +2646,15 @@
         <w:pStyle w:val="Standard"/>
       </w:pPr>
       <w:r>
-        <w:t>IMM: immediate value extended to datapath width</w:t>
+        <w:t xml:space="preserve">IMM: immediate value extended to </w:t>
+      </w:r>
+      <w:proofErr w:type="spellStart"/>
+      <w:r>
+        <w:t>datapath</w:t>
+      </w:r>
+      <w:proofErr w:type="spellEnd"/>
+      <w:r>
+        <w:t xml:space="preserve"> width</w:t>
       </w:r>
     </w:p>
     <w:p>
@@ -3883,8 +3943,13 @@
               <w:pStyle w:val="Standard"/>
             </w:pPr>
             <w:r>
-              <w:t>jump to ina+inb</w:t>
-            </w:r>
+              <w:t xml:space="preserve">jump to </w:t>
+            </w:r>
+            <w:proofErr w:type="spellStart"/>
+            <w:r>
+              <w:t>ina+inb</w:t>
+            </w:r>
+            <w:proofErr w:type="spellEnd"/>
           </w:p>
         </w:tc>
       </w:tr>
@@ -4121,7 +4186,252 @@
         </w:numPr>
       </w:pPr>
       <w:r>
-        <w:t>RF_WSEL (3 bits): One of 8 LSU registers to write to</w:t>
+        <w:t xml:space="preserve">RF_WSEL (3 bits): One of 8 LSU registers to write </w:t>
+      </w:r>
+      <w:r>
+        <w:t>ALU result to</w:t>
+      </w:r>
+    </w:p>
+    <w:p>
+      <w:pPr>
+        <w:pStyle w:val="Standard"/>
+        <w:numPr>
+          <w:ilvl w:val="0"/>
+          <w:numId w:val="4"/>
+        </w:numPr>
+      </w:pPr>
+      <w:r>
+        <w:t>RF_WE (1 bit): Enable writing to LSU registers</w:t>
+      </w:r>
+    </w:p>
+    <w:p>
+      <w:pPr>
+        <w:pStyle w:val="Standard"/>
+        <w:numPr>
+          <w:ilvl w:val="0"/>
+          <w:numId w:val="4"/>
+        </w:numPr>
+      </w:pPr>
+      <w:r>
+        <w:t>OP_1 (3 bits): ALU operation to perform between MUXA and MUXB results</w:t>
+      </w:r>
+    </w:p>
+    <w:p>
+      <w:pPr>
+        <w:pStyle w:val="Standard"/>
+        <w:numPr>
+          <w:ilvl w:val="0"/>
+          <w:numId w:val="4"/>
+        </w:numPr>
+      </w:pPr>
+      <w:r>
+        <w:t>MUX{A/B}_SEL (4 bits) : select i</w:t>
+      </w:r>
+      <w:r>
+        <w:t>nputs to ALU</w:t>
+      </w:r>
+    </w:p>
+    <w:p>
+      <w:pPr>
+        <w:pStyle w:val="Standard"/>
+        <w:numPr>
+          <w:ilvl w:val="0"/>
+          <w:numId w:val="4"/>
+        </w:numPr>
+      </w:pPr>
+      <w:r>
+        <w:t>VWR_SEL/SHUF_OP (3 bits): Dep</w:t>
+      </w:r>
+      <w:r>
+        <w:t>ending on the input OP_2, either choose a VWR/SRF to write to/from, or select a shuffle operation.</w:t>
+      </w:r>
+    </w:p>
+    <w:p>
+      <w:pPr>
+        <w:pStyle w:val="Standard"/>
+        <w:numPr>
+          <w:ilvl w:val="1"/>
+          <w:numId w:val="4"/>
+        </w:numPr>
+      </w:pPr>
+      <w:r>
+        <w:t>In the case of VWR LOAD/STORE (2 bits):</w:t>
+      </w:r>
+    </w:p>
+    <w:p>
+      <w:pPr>
+        <w:pStyle w:val="Standard"/>
+        <w:numPr>
+          <w:ilvl w:val="2"/>
+          <w:numId w:val="4"/>
+        </w:numPr>
+      </w:pPr>
+      <w:r>
+        <w:t>0: VWR A</w:t>
+      </w:r>
+    </w:p>
+    <w:p>
+      <w:pPr>
+        <w:pStyle w:val="Standard"/>
+        <w:numPr>
+          <w:ilvl w:val="2"/>
+          <w:numId w:val="4"/>
+        </w:numPr>
+      </w:pPr>
+      <w:r>
+        <w:t>1: VWR B</w:t>
+      </w:r>
+    </w:p>
+    <w:p>
+      <w:pPr>
+        <w:pStyle w:val="Standard"/>
+        <w:numPr>
+          <w:ilvl w:val="2"/>
+          <w:numId w:val="4"/>
+        </w:numPr>
+      </w:pPr>
+      <w:r>
+        <w:t>2: VWR C</w:t>
+      </w:r>
+    </w:p>
+    <w:p>
+      <w:pPr>
+        <w:pStyle w:val="Standard"/>
+        <w:numPr>
+          <w:ilvl w:val="2"/>
+          <w:numId w:val="4"/>
+        </w:numPr>
+      </w:pPr>
+      <w:r>
+        <w:t>3: SRF</w:t>
+      </w:r>
+    </w:p>
+    <w:p>
+      <w:pPr>
+        <w:pStyle w:val="Standard"/>
+        <w:numPr>
+          <w:ilvl w:val="1"/>
+          <w:numId w:val="4"/>
+        </w:numPr>
+      </w:pPr>
+      <w:r>
+        <w:t>In the case of shuffling (3 bits):</w:t>
+      </w:r>
+    </w:p>
+    <w:p>
+      <w:pPr>
+        <w:pStyle w:val="Standard"/>
+        <w:numPr>
+          <w:ilvl w:val="2"/>
+          <w:numId w:val="4"/>
+        </w:numPr>
+        <w:jc w:val="both"/>
+      </w:pPr>
+      <w:r>
+        <w:t>0: VWRA and VWRB interleaving upper part</w:t>
+      </w:r>
+    </w:p>
+    <w:p>
+      <w:pPr>
+        <w:pStyle w:val="Standard"/>
+        <w:numPr>
+          <w:ilvl w:val="2"/>
+          <w:numId w:val="4"/>
+        </w:numPr>
+        <w:jc w:val="both"/>
+      </w:pPr>
+      <w:r>
+        <w:t>1: VWRA and VWRB interleaving lower part</w:t>
+      </w:r>
+    </w:p>
+    <w:p>
+      <w:pPr>
+        <w:pStyle w:val="Standard"/>
+        <w:numPr>
+          <w:ilvl w:val="2"/>
+          <w:numId w:val="4"/>
+        </w:numPr>
+        <w:jc w:val="both"/>
+      </w:pPr>
+      <w:r>
+        <w:t>2: VWRA and VWRB even indexes</w:t>
+      </w:r>
+    </w:p>
+    <w:p>
+      <w:pPr>
+        <w:pStyle w:val="Standard"/>
+        <w:numPr>
+          <w:ilvl w:val="2"/>
+          <w:numId w:val="4"/>
+        </w:numPr>
+        <w:jc w:val="both"/>
+      </w:pPr>
+      <w:r>
+        <w:t>3: VWRA and VWRB odd indexes</w:t>
+      </w:r>
+    </w:p>
+    <w:p>
+      <w:pPr>
+        <w:pStyle w:val="Standard"/>
+        <w:numPr>
+          <w:ilvl w:val="2"/>
+          <w:numId w:val="4"/>
+        </w:numPr>
+        <w:jc w:val="both"/>
+      </w:pPr>
+      <w:r>
+        <w:t>4: VWRA and VWRB concatenated bit reversal upper part</w:t>
+      </w:r>
+    </w:p>
+    <w:p>
+      <w:pPr>
+        <w:pStyle w:val="Standard"/>
+        <w:numPr>
+          <w:ilvl w:val="2"/>
+          <w:numId w:val="4"/>
+        </w:numPr>
+        <w:jc w:val="both"/>
+      </w:pPr>
+      <w:r>
+        <w:t>5: VWRA and VWRB concatenated bit reversal lower part</w:t>
+      </w:r>
+    </w:p>
+    <w:p>
+      <w:pPr>
+        <w:pStyle w:val="Standard"/>
+        <w:numPr>
+          <w:ilvl w:val="2"/>
+          <w:numId w:val="4"/>
+        </w:numPr>
+        <w:jc w:val="both"/>
+      </w:pPr>
+      <w:r>
+        <w:t>6: VWRA and VWRB concatenated slice circul</w:t>
+      </w:r>
+      <w:r>
+        <w:t>a</w:t>
+      </w:r>
+      <w:r>
+        <w:t>r shift up upper part</w:t>
+      </w:r>
+    </w:p>
+    <w:p>
+      <w:pPr>
+        <w:pStyle w:val="Standard"/>
+        <w:numPr>
+          <w:ilvl w:val="2"/>
+          <w:numId w:val="4"/>
+        </w:numPr>
+        <w:jc w:val="both"/>
+      </w:pPr>
+      <w:r>
+        <w:t>7: VWRA and VWRB concatenated slice circul</w:t>
+      </w:r>
+      <w:r>
+        <w:t>a</w:t>
+      </w:r>
+      <w:r>
+        <w:t>r shift up lower part</w:t>
       </w:r>
     </w:p>
     <w:p>
@@ -4726,109 +5036,6 @@
         </w:tc>
       </w:tr>
     </w:tbl>
-    <w:p>
-      <w:pPr>
-        <w:pStyle w:val="Standard"/>
-      </w:pPr>
-    </w:p>
-    <w:p>
-      <w:pPr>
-        <w:pStyle w:val="Standard"/>
-      </w:pPr>
-    </w:p>
-    <w:p>
-      <w:pPr>
-        <w:pStyle w:val="Standard"/>
-        <w:jc w:val="both"/>
-      </w:pPr>
-      <w:r>
-        <w:t>VWR_SEL (2bits): (vwr target A/B/C (0,1,2) or scalar  RF (3))</w:t>
-      </w:r>
-    </w:p>
-    <w:p>
-      <w:pPr>
-        <w:pStyle w:val="Standard"/>
-        <w:jc w:val="both"/>
-      </w:pPr>
-      <w:r>
-        <w:t>SHUF_OP (3bits):</w:t>
-      </w:r>
-    </w:p>
-    <w:p>
-      <w:pPr>
-        <w:pStyle w:val="Standard"/>
-        <w:jc w:val="both"/>
-      </w:pPr>
-      <w:r>
-        <w:t>0: VWRA and VWRB interleaving upper part</w:t>
-      </w:r>
-    </w:p>
-    <w:p>
-      <w:pPr>
-        <w:pStyle w:val="Standard"/>
-        <w:jc w:val="both"/>
-      </w:pPr>
-      <w:r>
-        <w:t>1: VWRA and VWRB interleaving lower part</w:t>
-      </w:r>
-    </w:p>
-    <w:p>
-      <w:pPr>
-        <w:pStyle w:val="Standard"/>
-        <w:jc w:val="both"/>
-      </w:pPr>
-      <w:r>
-        <w:t>2: VWRA and VWRB even indexes</w:t>
-      </w:r>
-    </w:p>
-    <w:p>
-      <w:pPr>
-        <w:pStyle w:val="Standard"/>
-        <w:jc w:val="both"/>
-      </w:pPr>
-      <w:r>
-        <w:t>3: VWRA and VWRB odd indexes</w:t>
-      </w:r>
-    </w:p>
-    <w:p>
-      <w:pPr>
-        <w:pStyle w:val="Standard"/>
-        <w:jc w:val="both"/>
-      </w:pPr>
-      <w:r>
-        <w:t xml:space="preserve">4: </w:t>
-      </w:r>
-      <w:r>
-        <w:t>VWRA and VWRB concatenated bit reversal upper part</w:t>
-      </w:r>
-    </w:p>
-    <w:p>
-      <w:pPr>
-        <w:pStyle w:val="Standard"/>
-        <w:jc w:val="both"/>
-      </w:pPr>
-      <w:r>
-        <w:t>5: VWRA and VWRB concatenated bit reversal lower part</w:t>
-      </w:r>
-    </w:p>
-    <w:p>
-      <w:pPr>
-        <w:pStyle w:val="Standard"/>
-        <w:jc w:val="both"/>
-      </w:pPr>
-      <w:r>
-        <w:t>6: VWRA and VWRB concatenated slice circuler shift up upper part</w:t>
-      </w:r>
-    </w:p>
-    <w:p>
-      <w:pPr>
-        <w:pStyle w:val="Standard"/>
-        <w:jc w:val="both"/>
-      </w:pPr>
-      <w:r>
-        <w:t>7: VWRA and VWRB concatenated slice circuler shift up lower part</w:t>
-      </w:r>
-    </w:p>
     <w:p>
       <w:pPr>
         <w:pStyle w:val="Standard"/>
@@ -6053,6 +6260,7 @@
               <w:jc w:val="center"/>
             </w:pPr>
             <w:r>
+              <w:lastRenderedPageBreak/>
               <w:t>R0-R7</w:t>
             </w:r>
           </w:p>
@@ -6618,7 +6826,6 @@
               <w:jc w:val="center"/>
             </w:pPr>
             <w:r>
-              <w:lastRenderedPageBreak/>
               <w:t>3</w:t>
             </w:r>
           </w:p>
@@ -9531,8 +9738,13 @@
         <w:pStyle w:val="Standard"/>
       </w:pPr>
       <w:r>
-        <w:t>MAX/MIN INT: max/min signed value for RCs datapath</w:t>
-      </w:r>
+        <w:t xml:space="preserve">MAX/MIN INT: max/min signed value for RCs </w:t>
+      </w:r>
+      <w:proofErr w:type="spellStart"/>
+      <w:r>
+        <w:t>datapath</w:t>
+      </w:r>
+      <w:proofErr w:type="spellEnd"/>
     </w:p>
     <w:p>
       <w:pPr>
@@ -9566,7 +9778,15 @@
         <w:jc w:val="both"/>
       </w:pPr>
       <w:r>
-        <w:t xml:space="preserve">The alu output is written to the </w:t>
+        <w:t xml:space="preserve">The </w:t>
+      </w:r>
+      <w:proofErr w:type="spellStart"/>
+      <w:r>
+        <w:t>alu</w:t>
+      </w:r>
+      <w:proofErr w:type="spellEnd"/>
+      <w:r>
+        <w:t xml:space="preserve"> output is written to the </w:t>
       </w:r>
       <w:r>
         <w:t>RF_SEL register if RF_WE equals 1. It is not always needed to store the output back to the register file, because each RC is connected to the neighbored RCs through a register. The data can also be written to the VWRs (controlled by the CGRA MUX).</w:t>
@@ -10859,7 +11079,15 @@
               <w:pStyle w:val="Standard"/>
             </w:pPr>
             <w:r>
-              <w:t>fixed point multiplication (1b sign + half_datapath_width integer +  half_datapath_width-1 decimal)</w:t>
+              <w:t xml:space="preserve">fixed point multiplication (1b sign + </w:t>
+            </w:r>
+            <w:proofErr w:type="spellStart"/>
+            <w:r>
+              <w:t>half_datapath_width</w:t>
+            </w:r>
+            <w:proofErr w:type="spellEnd"/>
+            <w:r>
+              <w:t xml:space="preserve"> integer +  half_datapath_width-1 decimal)</w:t>
             </w:r>
           </w:p>
         </w:tc>
@@ -12875,18 +13103,39 @@
         <w:pStyle w:val="Standard"/>
       </w:pPr>
       <w:r>
-        <w:t xml:space="preserve">R0: this register holds the value to select the vwr entry passed to </w:t>
-      </w:r>
-      <w:r>
-        <w:t>the RCs datapath</w:t>
-      </w:r>
+        <w:t xml:space="preserve">R0: this register holds the value to select the </w:t>
+      </w:r>
+      <w:proofErr w:type="spellStart"/>
+      <w:r>
+        <w:t>vwr</w:t>
+      </w:r>
+      <w:proofErr w:type="spellEnd"/>
+      <w:r>
+        <w:t xml:space="preserve"> entry passed to </w:t>
+      </w:r>
+      <w:r>
+        <w:t xml:space="preserve">the RCs </w:t>
+      </w:r>
+      <w:proofErr w:type="spellStart"/>
+      <w:r>
+        <w:t>datapath</w:t>
+      </w:r>
+      <w:proofErr w:type="spellEnd"/>
     </w:p>
     <w:p>
       <w:pPr>
         <w:pStyle w:val="Standard"/>
       </w:pPr>
       <w:r>
-        <w:t>R5: VWR_A mask (vwr_sel=R0&amp;R5)</w:t>
+        <w:t>R5: VWR_A mask (</w:t>
+      </w:r>
+      <w:proofErr w:type="spellStart"/>
+      <w:r>
+        <w:t>vwr_sel</w:t>
+      </w:r>
+      <w:proofErr w:type="spellEnd"/>
+      <w:r>
+        <w:t>=R0&amp;R5)</w:t>
       </w:r>
     </w:p>
     <w:p>
@@ -12894,7 +13143,15 @@
         <w:pStyle w:val="Standard"/>
       </w:pPr>
       <w:r>
-        <w:t>R6: VWR_B mask (vwr_sel=R0&amp;R6)</w:t>
+        <w:t>R6: VWR_B mask (</w:t>
+      </w:r>
+      <w:proofErr w:type="spellStart"/>
+      <w:r>
+        <w:t>vwr_sel</w:t>
+      </w:r>
+      <w:proofErr w:type="spellEnd"/>
+      <w:r>
+        <w:t>=R0&amp;R6)</w:t>
       </w:r>
     </w:p>
     <w:p>
@@ -12902,7 +13159,15 @@
         <w:pStyle w:val="Standard"/>
       </w:pPr>
       <w:r>
-        <w:t>R7: VWR_C mask (vwr_sel=R0&amp;R7)</w:t>
+        <w:t>R7: VWR_C mask (</w:t>
+      </w:r>
+      <w:proofErr w:type="spellStart"/>
+      <w:r>
+        <w:t>vwr_sel</w:t>
+      </w:r>
+      <w:proofErr w:type="spellEnd"/>
+      <w:r>
+        <w:t>=R0&amp;R7)</w:t>
       </w:r>
     </w:p>
     <w:p>
@@ -13850,7 +14115,7 @@
         <w:rFonts w:ascii="Symbol" w:hAnsi="Symbol" w:hint="default"/>
       </w:rPr>
     </w:lvl>
-    <w:lvl w:ilvl="1" w:tplc="04090003" w:tentative="1">
+    <w:lvl w:ilvl="1" w:tplc="04090003">
       <w:start w:val="1"/>
       <w:numFmt w:val="bullet"/>
       <w:lvlText w:val="o"/>
@@ -13862,7 +14127,7 @@
         <w:rFonts w:ascii="Courier New" w:hAnsi="Courier New" w:cs="Courier New" w:hint="default"/>
       </w:rPr>
     </w:lvl>
-    <w:lvl w:ilvl="2" w:tplc="04090005" w:tentative="1">
+    <w:lvl w:ilvl="2" w:tplc="04090005">
       <w:start w:val="1"/>
       <w:numFmt w:val="bullet"/>
       <w:lvlText w:val=""/>

</xml_diff>

<commit_message>
mxcu instruction decoding and encoding done
</commit_message>
<xml_diff>
--- a/vwr2a_docs/vwr2a_ISA.docx
+++ b/vwr2a_docs/vwr2a_ISA.docx
@@ -830,35 +830,7 @@
         <w:rPr>
           <w:szCs w:val="20"/>
         </w:rPr>
-        <w:t xml:space="preserve">7: </w:t>
-      </w:r>
-      <w:proofErr w:type="spellStart"/>
-      <w:r>
-        <w:rPr>
-          <w:szCs w:val="20"/>
-        </w:rPr>
-        <w:t>cgra</w:t>
-      </w:r>
-      <w:proofErr w:type="spellEnd"/>
-      <w:r>
-        <w:rPr>
-          <w:szCs w:val="20"/>
-        </w:rPr>
-        <w:t xml:space="preserve"> status: 2 bits DMA pending request + core and kernel id currently </w:t>
-      </w:r>
-      <w:proofErr w:type="spellStart"/>
-      <w:r>
-        <w:rPr>
-          <w:szCs w:val="20"/>
-        </w:rPr>
-        <w:t>runnning</w:t>
-      </w:r>
-      <w:proofErr w:type="spellEnd"/>
-      <w:r>
-        <w:rPr>
-          <w:szCs w:val="20"/>
-        </w:rPr>
-        <w:t xml:space="preserve"> on the columns (0=free)</w:t>
+        <w:t>7: cgra status: 2 bits DMA pending request + core and kernel id currently runnning on the columns (0=free)</w:t>
       </w:r>
     </w:p>
     <w:p>
@@ -1068,16 +1040,8 @@
         <w:rPr>
           <w:szCs w:val="20"/>
         </w:rPr>
-        <w:t xml:space="preserve">BR_MODE (1 bit): 0 to control the program counter, 1 to control RC </w:t>
-      </w:r>
-      <w:proofErr w:type="spellStart"/>
-      <w:r>
-        <w:rPr>
-          <w:szCs w:val="20"/>
-        </w:rPr>
-        <w:t>datapath</w:t>
-      </w:r>
-      <w:proofErr w:type="spellEnd"/>
+        <w:t>BR_MODE (1 bit): 0 to control the program counter, 1 to control RC datapath</w:t>
+      </w:r>
     </w:p>
     <w:p>
       <w:pPr>
@@ -1726,23 +1690,7 @@
         <w:pStyle w:val="Standard"/>
       </w:pPr>
       <w:r>
-        <w:t xml:space="preserve">BR_MODE: CC (0) loop control (CCs </w:t>
-      </w:r>
-      <w:proofErr w:type="spellStart"/>
-      <w:r>
-        <w:t>alu</w:t>
-      </w:r>
-      <w:proofErr w:type="spellEnd"/>
-      <w:r>
-        <w:t xml:space="preserve">) or RC (1) data control (RCs </w:t>
-      </w:r>
-      <w:proofErr w:type="spellStart"/>
-      <w:r>
-        <w:t>alu</w:t>
-      </w:r>
-      <w:proofErr w:type="spellEnd"/>
-      <w:r>
-        <w:t>)</w:t>
+        <w:t>BR_MODE: CC (0) loop control (CCs alu) or RC (1) data control (RCs alu)</w:t>
       </w:r>
     </w:p>
     <w:p>
@@ -2646,15 +2594,7 @@
         <w:pStyle w:val="Standard"/>
       </w:pPr>
       <w:r>
-        <w:t xml:space="preserve">IMM: immediate value extended to </w:t>
-      </w:r>
-      <w:proofErr w:type="spellStart"/>
-      <w:r>
-        <w:t>datapath</w:t>
-      </w:r>
-      <w:proofErr w:type="spellEnd"/>
-      <w:r>
-        <w:t xml:space="preserve"> width</w:t>
+        <w:t>IMM: immediate value extended to datapath width</w:t>
       </w:r>
     </w:p>
     <w:p>
@@ -3943,13 +3883,8 @@
               <w:pStyle w:val="Standard"/>
             </w:pPr>
             <w:r>
-              <w:t xml:space="preserve">jump to </w:t>
-            </w:r>
-            <w:proofErr w:type="spellStart"/>
-            <w:r>
-              <w:t>ina+inb</w:t>
-            </w:r>
-            <w:proofErr w:type="spellEnd"/>
+              <w:t>jump to ina+inb</w:t>
+            </w:r>
           </w:p>
         </w:tc>
       </w:tr>
@@ -9738,13 +9673,8 @@
         <w:pStyle w:val="Standard"/>
       </w:pPr>
       <w:r>
-        <w:t xml:space="preserve">MAX/MIN INT: max/min signed value for RCs </w:t>
-      </w:r>
-      <w:proofErr w:type="spellStart"/>
-      <w:r>
-        <w:t>datapath</w:t>
-      </w:r>
-      <w:proofErr w:type="spellEnd"/>
+        <w:t>MAX/MIN INT: max/min signed value for RCs datapath</w:t>
+      </w:r>
     </w:p>
     <w:p>
       <w:pPr>
@@ -9778,15 +9708,7 @@
         <w:jc w:val="both"/>
       </w:pPr>
       <w:r>
-        <w:t xml:space="preserve">The </w:t>
-      </w:r>
-      <w:proofErr w:type="spellStart"/>
-      <w:r>
-        <w:t>alu</w:t>
-      </w:r>
-      <w:proofErr w:type="spellEnd"/>
-      <w:r>
-        <w:t xml:space="preserve"> output is written to the </w:t>
+        <w:t xml:space="preserve">The alu output is written to the </w:t>
       </w:r>
       <w:r>
         <w:t>RF_SEL register if RF_WE equals 1. It is not always needed to store the output back to the register file, because each RC is connected to the neighbored RCs through a register. The data can also be written to the VWRs (controlled by the CGRA MUX).</w:t>
@@ -11079,15 +11001,7 @@
               <w:pStyle w:val="Standard"/>
             </w:pPr>
             <w:r>
-              <w:t xml:space="preserve">fixed point multiplication (1b sign + </w:t>
-            </w:r>
-            <w:proofErr w:type="spellStart"/>
-            <w:r>
-              <w:t>half_datapath_width</w:t>
-            </w:r>
-            <w:proofErr w:type="spellEnd"/>
-            <w:r>
-              <w:t xml:space="preserve"> integer +  half_datapath_width-1 decimal)</w:t>
+              <w:t>fixed point multiplication (1b sign + half_datapath_width integer +  half_datapath_width-1 decimal)</w:t>
             </w:r>
           </w:p>
         </w:tc>
@@ -11273,7 +11187,412 @@
     </w:p>
     <w:p>
       <w:pPr>
+        <w:rPr>
+          <w:b/>
+          <w:bCs/>
+        </w:rPr>
+      </w:pPr>
+      <w:r>
+        <w:rPr>
+          <w:b/>
+          <w:bCs/>
+        </w:rPr>
+        <w:br w:type="page"/>
+      </w:r>
+    </w:p>
+    <w:p>
+      <w:pPr>
         <w:pStyle w:val="Textbody"/>
+        <w:spacing w:after="0" w:line="240" w:lineRule="auto"/>
+      </w:pPr>
+      <w:r>
+        <w:rPr>
+          <w:b/>
+          <w:bCs/>
+        </w:rPr>
+        <w:lastRenderedPageBreak/>
+        <w:t>VWR2A MXCU</w:t>
+      </w:r>
+    </w:p>
+    <w:p>
+      <w:pPr>
+        <w:pStyle w:val="Textbody"/>
+        <w:spacing w:after="0" w:line="240" w:lineRule="auto"/>
+      </w:pPr>
+      <w:r>
+        <w:t>The Multiplexer Control Unit (MXCU) computes the slice of the VWR (out of 32 slices) that each RC executes at a time</w:t>
+      </w:r>
+      <w:r>
+        <w:t>, as well as which SRF line is written to</w:t>
+      </w:r>
+      <w:r>
+        <w:t xml:space="preserve"> and which specialized slot ALU result </w:t>
+      </w:r>
+      <w:r>
+        <w:t>will</w:t>
+      </w:r>
+      <w:r>
+        <w:t xml:space="preserve"> be written to the SRF</w:t>
+      </w:r>
+      <w:r>
+        <w:t>.</w:t>
+      </w:r>
+      <w:r>
+        <w:t xml:space="preserve"> It has 8 local registers.</w:t>
+      </w:r>
+    </w:p>
+    <w:p>
+      <w:pPr>
+        <w:pStyle w:val="Textbody"/>
+        <w:spacing w:after="0" w:line="240" w:lineRule="auto"/>
+      </w:pPr>
+    </w:p>
+    <w:p>
+      <w:pPr>
+        <w:pStyle w:val="Textbody"/>
+        <w:spacing w:after="0" w:line="240" w:lineRule="auto"/>
+      </w:pPr>
+      <w:r>
+        <w:t>Parameters:</w:t>
+      </w:r>
+    </w:p>
+    <w:p>
+      <w:pPr>
+        <w:pStyle w:val="Textbody"/>
+        <w:numPr>
+          <w:ilvl w:val="0"/>
+          <w:numId w:val="4"/>
+        </w:numPr>
+        <w:spacing w:after="0" w:line="240" w:lineRule="auto"/>
+      </w:pPr>
+      <w:r>
+        <w:t>VWR_ROW_WE</w:t>
+      </w:r>
+      <w:r>
+        <w:t xml:space="preserve"> (4 bits)</w:t>
+      </w:r>
+      <w:r>
+        <w:t>:</w:t>
+      </w:r>
+      <w:r>
+        <w:t xml:space="preserve"> one-hot encoded</w:t>
+      </w:r>
+      <w:r>
+        <w:t xml:space="preserve"> write enable to</w:t>
+      </w:r>
+      <w:r>
+        <w:t xml:space="preserve"> the four rows (slices)</w:t>
+      </w:r>
+    </w:p>
+    <w:p>
+      <w:pPr>
+        <w:pStyle w:val="Standard"/>
+        <w:numPr>
+          <w:ilvl w:val="0"/>
+          <w:numId w:val="4"/>
+        </w:numPr>
+      </w:pPr>
+      <w:r>
+        <w:t>VWR_SEL</w:t>
+      </w:r>
+      <w:r>
+        <w:t xml:space="preserve"> (2 bits)</w:t>
+      </w:r>
+      <w:r>
+        <w:t xml:space="preserve">: select the </w:t>
+      </w:r>
+      <w:r>
+        <w:t>VWR to write to</w:t>
+      </w:r>
+    </w:p>
+    <w:p>
+      <w:pPr>
+        <w:pStyle w:val="Textbody"/>
+        <w:numPr>
+          <w:ilvl w:val="1"/>
+          <w:numId w:val="4"/>
+        </w:numPr>
+        <w:spacing w:after="0" w:line="240" w:lineRule="auto"/>
+      </w:pPr>
+      <w:r>
+        <w:t>0: VWR A</w:t>
+      </w:r>
+    </w:p>
+    <w:p>
+      <w:pPr>
+        <w:pStyle w:val="Textbody"/>
+        <w:numPr>
+          <w:ilvl w:val="1"/>
+          <w:numId w:val="4"/>
+        </w:numPr>
+        <w:spacing w:after="0" w:line="240" w:lineRule="auto"/>
+      </w:pPr>
+      <w:r>
+        <w:t>1: VWR B</w:t>
+      </w:r>
+    </w:p>
+    <w:p>
+      <w:pPr>
+        <w:pStyle w:val="Textbody"/>
+        <w:numPr>
+          <w:ilvl w:val="1"/>
+          <w:numId w:val="4"/>
+        </w:numPr>
+        <w:spacing w:after="0" w:line="240" w:lineRule="auto"/>
+      </w:pPr>
+      <w:r>
+        <w:t>2: VWR C</w:t>
+      </w:r>
+    </w:p>
+    <w:p>
+      <w:pPr>
+        <w:pStyle w:val="Textbody"/>
+        <w:numPr>
+          <w:ilvl w:val="0"/>
+          <w:numId w:val="4"/>
+        </w:numPr>
+        <w:spacing w:after="0" w:line="240" w:lineRule="auto"/>
+      </w:pPr>
+      <w:r>
+        <w:t>S</w:t>
+      </w:r>
+      <w:r>
+        <w:t>RF</w:t>
+      </w:r>
+      <w:r>
+        <w:t>_SEL (3 bits): Select one of 8 SRF registers to read/write to</w:t>
+      </w:r>
+    </w:p>
+    <w:p>
+      <w:pPr>
+        <w:pStyle w:val="Textbody"/>
+        <w:numPr>
+          <w:ilvl w:val="0"/>
+          <w:numId w:val="4"/>
+        </w:numPr>
+        <w:spacing w:after="0" w:line="240" w:lineRule="auto"/>
+      </w:pPr>
+      <w:r>
+        <w:t>S</w:t>
+      </w:r>
+      <w:r>
+        <w:t>RF</w:t>
+      </w:r>
+      <w:r>
+        <w:t xml:space="preserve">_WD (2 bits): Decide </w:t>
+      </w:r>
+      <w:r>
+        <w:t>which ALU result to write to selected SRF register</w:t>
+      </w:r>
+      <w:r>
+        <w:t>:</w:t>
+      </w:r>
+    </w:p>
+    <w:p>
+      <w:pPr>
+        <w:pStyle w:val="Textbody"/>
+        <w:numPr>
+          <w:ilvl w:val="1"/>
+          <w:numId w:val="4"/>
+        </w:numPr>
+        <w:spacing w:after="0" w:line="240" w:lineRule="auto"/>
+      </w:pPr>
+      <w:r>
+        <w:t xml:space="preserve">0: </w:t>
+      </w:r>
+      <w:r>
+        <w:t>LCU</w:t>
+      </w:r>
+    </w:p>
+    <w:p>
+      <w:pPr>
+        <w:pStyle w:val="Textbody"/>
+        <w:numPr>
+          <w:ilvl w:val="1"/>
+          <w:numId w:val="4"/>
+        </w:numPr>
+        <w:spacing w:after="0" w:line="240" w:lineRule="auto"/>
+      </w:pPr>
+      <w:r>
+        <w:t>1: RC0</w:t>
+      </w:r>
+    </w:p>
+    <w:p>
+      <w:pPr>
+        <w:pStyle w:val="Textbody"/>
+        <w:numPr>
+          <w:ilvl w:val="1"/>
+          <w:numId w:val="4"/>
+        </w:numPr>
+        <w:spacing w:after="0" w:line="240" w:lineRule="auto"/>
+      </w:pPr>
+      <w:r>
+        <w:t>2: M</w:t>
+      </w:r>
+      <w:r>
+        <w:t>XCU</w:t>
+      </w:r>
+    </w:p>
+    <w:p>
+      <w:pPr>
+        <w:pStyle w:val="Textbody"/>
+        <w:numPr>
+          <w:ilvl w:val="1"/>
+          <w:numId w:val="4"/>
+        </w:numPr>
+        <w:spacing w:after="0" w:line="240" w:lineRule="auto"/>
+      </w:pPr>
+      <w:r>
+        <w:t>3: LSU</w:t>
+      </w:r>
+    </w:p>
+    <w:p>
+      <w:pPr>
+        <w:pStyle w:val="Textbody"/>
+        <w:numPr>
+          <w:ilvl w:val="0"/>
+          <w:numId w:val="4"/>
+        </w:numPr>
+        <w:spacing w:after="0" w:line="240" w:lineRule="auto"/>
+      </w:pPr>
+      <w:r>
+        <w:t>S</w:t>
+      </w:r>
+      <w:r>
+        <w:t>RF</w:t>
+      </w:r>
+      <w:r>
+        <w:t>_WE (1 bit): Write enable to the SRF</w:t>
+      </w:r>
+    </w:p>
+    <w:p>
+      <w:pPr>
+        <w:pStyle w:val="Textbody"/>
+        <w:numPr>
+          <w:ilvl w:val="0"/>
+          <w:numId w:val="4"/>
+        </w:numPr>
+        <w:spacing w:after="0" w:line="240" w:lineRule="auto"/>
+      </w:pPr>
+      <w:r>
+        <w:t>RF_WSEL (3 bits): Select one of 8 MXCU local registers to write to. These registers have special “jobs”:</w:t>
+      </w:r>
+    </w:p>
+    <w:p>
+      <w:pPr>
+        <w:pStyle w:val="Standard"/>
+        <w:numPr>
+          <w:ilvl w:val="1"/>
+          <w:numId w:val="4"/>
+        </w:numPr>
+      </w:pPr>
+      <w:r>
+        <w:t xml:space="preserve">R0: </w:t>
+      </w:r>
+      <w:r>
+        <w:t>Holds</w:t>
+      </w:r>
+      <w:r>
+        <w:t xml:space="preserve"> the </w:t>
+      </w:r>
+      <w:r>
+        <w:t>index of</w:t>
+      </w:r>
+      <w:r>
+        <w:t xml:space="preserve"> the </w:t>
+      </w:r>
+      <w:r>
+        <w:t>VWR</w:t>
+      </w:r>
+      <w:r>
+        <w:t xml:space="preserve"> entry passed to the RCs datapath</w:t>
+      </w:r>
+    </w:p>
+    <w:p>
+      <w:pPr>
+        <w:pStyle w:val="Standard"/>
+        <w:numPr>
+          <w:ilvl w:val="1"/>
+          <w:numId w:val="4"/>
+        </w:numPr>
+      </w:pPr>
+      <w:r>
+        <w:t>R5: VWR_A mask (vwr_sel=R0&amp;R5)</w:t>
+      </w:r>
+    </w:p>
+    <w:p>
+      <w:pPr>
+        <w:pStyle w:val="Standard"/>
+        <w:numPr>
+          <w:ilvl w:val="1"/>
+          <w:numId w:val="4"/>
+        </w:numPr>
+      </w:pPr>
+      <w:r>
+        <w:t>R6: VWR_B mask (vwr_sel=R0&amp;R6)</w:t>
+      </w:r>
+    </w:p>
+    <w:p>
+      <w:pPr>
+        <w:pStyle w:val="Standard"/>
+        <w:numPr>
+          <w:ilvl w:val="1"/>
+          <w:numId w:val="4"/>
+        </w:numPr>
+      </w:pPr>
+      <w:r>
+        <w:t>R7: VWR_C mask (vwr_sel=R0&amp;R7)</w:t>
+      </w:r>
+    </w:p>
+    <w:p>
+      <w:pPr>
+        <w:pStyle w:val="Textbody"/>
+        <w:numPr>
+          <w:ilvl w:val="0"/>
+          <w:numId w:val="4"/>
+        </w:numPr>
+        <w:spacing w:after="0" w:line="240" w:lineRule="auto"/>
+      </w:pPr>
+      <w:r>
+        <w:t>RF_WE (1 bit): Enable writing to local registers</w:t>
+      </w:r>
+    </w:p>
+    <w:p>
+      <w:pPr>
+        <w:pStyle w:val="Textbody"/>
+        <w:numPr>
+          <w:ilvl w:val="0"/>
+          <w:numId w:val="4"/>
+        </w:numPr>
+        <w:spacing w:after="0" w:line="240" w:lineRule="auto"/>
+      </w:pPr>
+      <w:r>
+        <w:t>OPS (3 bits): ALU operations</w:t>
+      </w:r>
+      <w:r>
+        <w:t xml:space="preserve"> for MXCU ALU (see options below)</w:t>
+      </w:r>
+    </w:p>
+    <w:p>
+      <w:pPr>
+        <w:pStyle w:val="Textbody"/>
+        <w:numPr>
+          <w:ilvl w:val="0"/>
+          <w:numId w:val="4"/>
+        </w:numPr>
+        <w:spacing w:after="0" w:line="240" w:lineRule="auto"/>
+      </w:pPr>
+      <w:r>
+        <w:t>MUX{A/B}_SEL (4 bits) : Select i</w:t>
+      </w:r>
+      <w:r>
+        <w:t>nputs to ALU</w:t>
+      </w:r>
+    </w:p>
+    <w:p>
+      <w:pPr>
+        <w:pStyle w:val="Textbody"/>
+        <w:spacing w:line="240" w:lineRule="auto"/>
       </w:pPr>
     </w:p>
     <w:tbl>
@@ -11540,7 +11859,21 @@
                 <w:sz w:val="20"/>
                 <w:szCs w:val="20"/>
               </w:rPr>
-              <w:t>SCR_WE</w:t>
+              <w:t>S</w:t>
+            </w:r>
+            <w:r>
+              <w:rPr>
+                <w:sz w:val="20"/>
+                <w:szCs w:val="20"/>
+              </w:rPr>
+              <w:t>RF</w:t>
+            </w:r>
+            <w:r>
+              <w:rPr>
+                <w:sz w:val="20"/>
+                <w:szCs w:val="20"/>
+              </w:rPr>
+              <w:t>_WE</w:t>
             </w:r>
           </w:p>
         </w:tc>
@@ -11572,7 +11905,21 @@
                 <w:sz w:val="20"/>
                 <w:szCs w:val="20"/>
               </w:rPr>
-              <w:t>SCR_WD</w:t>
+              <w:t>S</w:t>
+            </w:r>
+            <w:r>
+              <w:rPr>
+                <w:sz w:val="20"/>
+                <w:szCs w:val="20"/>
+              </w:rPr>
+              <w:t>RF</w:t>
+            </w:r>
+            <w:r>
+              <w:rPr>
+                <w:sz w:val="20"/>
+                <w:szCs w:val="20"/>
+              </w:rPr>
+              <w:t>_WD</w:t>
             </w:r>
           </w:p>
         </w:tc>
@@ -11604,7 +11951,21 @@
                 <w:sz w:val="20"/>
                 <w:szCs w:val="20"/>
               </w:rPr>
-              <w:t>SCR_SEL</w:t>
+              <w:t>S</w:t>
+            </w:r>
+            <w:r>
+              <w:rPr>
+                <w:sz w:val="20"/>
+                <w:szCs w:val="20"/>
+              </w:rPr>
+              <w:t>RF</w:t>
+            </w:r>
+            <w:r>
+              <w:rPr>
+                <w:sz w:val="20"/>
+                <w:szCs w:val="20"/>
+              </w:rPr>
+              <w:t>_SEL</w:t>
             </w:r>
           </w:p>
         </w:tc>
@@ -12046,65 +12407,6 @@
         </w:tc>
       </w:tr>
     </w:tbl>
-    <w:p>
-      <w:pPr>
-        <w:pStyle w:val="Standard"/>
-      </w:pPr>
-    </w:p>
-    <w:p>
-      <w:pPr>
-        <w:pStyle w:val="Standard"/>
-      </w:pPr>
-      <w:r>
-        <w:t>RF_WE: local register file write enable</w:t>
-      </w:r>
-    </w:p>
-    <w:p>
-      <w:pPr>
-        <w:pStyle w:val="Standard"/>
-      </w:pPr>
-      <w:r>
-        <w:t xml:space="preserve">RF_WSEL: select local </w:t>
-      </w:r>
-      <w:r>
-        <w:t>register to write to</w:t>
-      </w:r>
-    </w:p>
-    <w:p>
-      <w:pPr>
-        <w:pStyle w:val="Standard"/>
-      </w:pPr>
-      <w:r>
-        <w:t>SCR_WE:  scalar register file write enable</w:t>
-      </w:r>
-    </w:p>
-    <w:p>
-      <w:pPr>
-        <w:pStyle w:val="Standard"/>
-      </w:pPr>
-      <w:r>
-        <w:t>SCR_WD: scalar register file write data selection between CONTROL_CELL, RC0_CELL, MUX_CELL, and LSU_CELL</w:t>
-      </w:r>
-    </w:p>
-    <w:p>
-      <w:pPr>
-        <w:pStyle w:val="Standard"/>
-      </w:pPr>
-      <w:r>
-        <w:t>VWR_SEL: select the register to write (A, B or C)</w:t>
-      </w:r>
-    </w:p>
-    <w:p>
-      <w:pPr>
-        <w:pStyle w:val="Standard"/>
-      </w:pPr>
-      <w:r>
-        <w:t>VWR_ROW_WE: write enable to VWR A/B/C</w:t>
-      </w:r>
-      <w:r>
-        <w:t xml:space="preserve"> (one bit per slice/row)</w:t>
-      </w:r>
-    </w:p>
     <w:p>
       <w:pPr>
         <w:pStyle w:val="Standard"/>
@@ -13103,85 +13405,8 @@
         <w:pStyle w:val="Standard"/>
       </w:pPr>
       <w:r>
-        <w:t xml:space="preserve">R0: this register holds the value to select the </w:t>
-      </w:r>
-      <w:proofErr w:type="spellStart"/>
-      <w:r>
-        <w:t>vwr</w:t>
-      </w:r>
-      <w:proofErr w:type="spellEnd"/>
-      <w:r>
-        <w:t xml:space="preserve"> entry passed to </w:t>
-      </w:r>
-      <w:r>
-        <w:t xml:space="preserve">the RCs </w:t>
-      </w:r>
-      <w:proofErr w:type="spellStart"/>
-      <w:r>
-        <w:t>datapath</w:t>
-      </w:r>
-      <w:proofErr w:type="spellEnd"/>
-    </w:p>
-    <w:p>
-      <w:pPr>
-        <w:pStyle w:val="Standard"/>
-      </w:pPr>
-      <w:r>
-        <w:t>R5: VWR_A mask (</w:t>
-      </w:r>
-      <w:proofErr w:type="spellStart"/>
-      <w:r>
-        <w:t>vwr_sel</w:t>
-      </w:r>
-      <w:proofErr w:type="spellEnd"/>
-      <w:r>
-        <w:t>=R0&amp;R5)</w:t>
-      </w:r>
-    </w:p>
-    <w:p>
-      <w:pPr>
-        <w:pStyle w:val="Standard"/>
-      </w:pPr>
-      <w:r>
-        <w:t>R6: VWR_B mask (</w:t>
-      </w:r>
-      <w:proofErr w:type="spellStart"/>
-      <w:r>
-        <w:t>vwr_sel</w:t>
-      </w:r>
-      <w:proofErr w:type="spellEnd"/>
-      <w:r>
-        <w:t>=R0&amp;R6)</w:t>
-      </w:r>
-    </w:p>
-    <w:p>
-      <w:pPr>
-        <w:pStyle w:val="Standard"/>
-      </w:pPr>
-      <w:r>
-        <w:t>R7: VWR_C mask (</w:t>
-      </w:r>
-      <w:proofErr w:type="spellStart"/>
-      <w:r>
-        <w:t>vwr_sel</w:t>
-      </w:r>
-      <w:proofErr w:type="spellEnd"/>
-      <w:r>
-        <w:t>=R0&amp;R7)</w:t>
-      </w:r>
-    </w:p>
-    <w:p>
-      <w:pPr>
-        <w:pStyle w:val="Standard"/>
-      </w:pPr>
-      <w:r>
-        <w:t>SRF: scalar register file</w:t>
-      </w:r>
-    </w:p>
-    <w:p>
-      <w:pPr>
-        <w:pStyle w:val="Standard"/>
-      </w:pPr>
+        <w:t>OPS:</w:t>
+      </w:r>
     </w:p>
     <w:tbl>
       <w:tblPr>
@@ -13620,6 +13845,7 @@
               <w:jc w:val="center"/>
             </w:pPr>
             <w:r>
+              <w:lastRenderedPageBreak/>
               <w:t>4</w:t>
             </w:r>
           </w:p>

</xml_diff>

<commit_message>
adding RC instruciton encoding/decoding
</commit_message>
<xml_diff>
--- a/vwr2a_docs/vwr2a_ISA.docx
+++ b/vwr2a_docs/vwr2a_ISA.docx
@@ -7156,20 +7156,166 @@
         </w:tc>
       </w:tr>
     </w:tbl>
+    <w:p/>
     <w:p>
-      <w:pPr>
-        <w:pStyle w:val="Standard"/>
-      </w:pPr>
+      <w:r>
+        <w:br w:type="page"/>
+      </w:r>
     </w:p>
+    <w:p>
+      <w:r>
+        <w:rPr>
+          <w:b/>
+          <w:bCs/>
+        </w:rPr>
+        <w:lastRenderedPageBreak/>
+        <w:t>CGRA RCs</w:t>
+      </w:r>
+    </w:p>
+    <w:p>
+      <w:r>
+        <w:t>The Reconfigurable Cells (RCs) of the CGRA are the ones doing the bulk of the data processing. There are 4 RCs per column, each of which can only access data in ¼ of the VWR, containing 32 words. The index of these 32 words is given by the MXCU internal register 0. Each RC has two local registers.</w:t>
+      </w:r>
+    </w:p>
+    <w:p/>
+    <w:p>
+      <w:r>
+        <w:t>Parameters:</w:t>
+      </w:r>
+    </w:p>
+    <w:p>
+      <w:pPr>
+        <w:pStyle w:val="ListParagraph"/>
+        <w:numPr>
+          <w:ilvl w:val="0"/>
+          <w:numId w:val="4"/>
+        </w:numPr>
+      </w:pPr>
+      <w:r>
+        <w:t>RF_WSEL (1 bit): Select which local RC register to write to</w:t>
+      </w:r>
+    </w:p>
+    <w:p>
+      <w:pPr>
+        <w:pStyle w:val="ListParagraph"/>
+        <w:numPr>
+          <w:ilvl w:val="1"/>
+          <w:numId w:val="4"/>
+        </w:numPr>
+      </w:pPr>
+      <w:r>
+        <w:t xml:space="preserve">Note: </w:t>
+      </w:r>
+      <w:r>
+        <w:t>It is not always needed to store the output back to the register file, because each RC is connected to the neighbored RCs through a register. The data can also be written to the VWRs (controlled by the CGRA MUX).</w:t>
+      </w:r>
+    </w:p>
+    <w:p>
+      <w:pPr>
+        <w:pStyle w:val="ListParagraph"/>
+        <w:numPr>
+          <w:ilvl w:val="0"/>
+          <w:numId w:val="4"/>
+        </w:numPr>
+      </w:pPr>
+      <w:r>
+        <w:t>RF_WE (1 bit): Enable writing to the specified local RC register</w:t>
+      </w:r>
+    </w:p>
+    <w:p>
+      <w:pPr>
+        <w:pStyle w:val="ListParagraph"/>
+        <w:numPr>
+          <w:ilvl w:val="0"/>
+          <w:numId w:val="4"/>
+        </w:numPr>
+      </w:pPr>
+      <w:r>
+        <w:t>MUXF_SEL (3 bits): Select a source for the “flag” parameter that is used to compute the zero and sign flags for the INB_SF_INA and INB_ZF_INA ALU operations</w:t>
+      </w:r>
+    </w:p>
+    <w:p>
+      <w:pPr>
+        <w:pStyle w:val="ListParagraph"/>
+        <w:numPr>
+          <w:ilvl w:val="0"/>
+          <w:numId w:val="4"/>
+        </w:numPr>
+      </w:pPr>
+      <w:r>
+        <w:t>ALU_OP (4 bits): Select an ALU operation to perform</w:t>
+      </w:r>
+    </w:p>
+    <w:p>
+      <w:pPr>
+        <w:pStyle w:val="ListParagraph"/>
+        <w:numPr>
+          <w:ilvl w:val="0"/>
+          <w:numId w:val="4"/>
+        </w:numPr>
+      </w:pPr>
+      <w:r>
+        <w:t>OP_MODE (1 bit): Bit precision of the operands</w:t>
+      </w:r>
+    </w:p>
+    <w:p>
+      <w:pPr>
+        <w:pStyle w:val="ListParagraph"/>
+        <w:numPr>
+          <w:ilvl w:val="1"/>
+          <w:numId w:val="4"/>
+        </w:numPr>
+      </w:pPr>
+      <w:r>
+        <w:t>0: 32-bit</w:t>
+      </w:r>
+    </w:p>
+    <w:p>
+      <w:pPr>
+        <w:pStyle w:val="ListParagraph"/>
+        <w:numPr>
+          <w:ilvl w:val="1"/>
+          <w:numId w:val="4"/>
+        </w:numPr>
+      </w:pPr>
+      <w:r>
+        <w:t>1: 16-bit (not supported yet)</w:t>
+      </w:r>
+    </w:p>
+    <w:p>
+      <w:pPr>
+        <w:pStyle w:val="ListParagraph"/>
+        <w:numPr>
+          <w:ilvl w:val="0"/>
+          <w:numId w:val="4"/>
+        </w:numPr>
+      </w:pPr>
+      <w:r>
+        <w:t>MUXB_SEL (4 bits): Select the source of the B input to the ALU</w:t>
+      </w:r>
+    </w:p>
+    <w:p>
+      <w:pPr>
+        <w:pStyle w:val="ListParagraph"/>
+        <w:numPr>
+          <w:ilvl w:val="0"/>
+          <w:numId w:val="4"/>
+        </w:numPr>
+      </w:pPr>
+      <w:r>
+        <w:t>MUXA_SEL (4 bits): Select the</w:t>
+      </w:r>
+      <w:r>
+        <w:t xml:space="preserve"> source of the A input to the ALU</w:t>
+      </w:r>
+    </w:p>
+    <w:p/>
     <w:p>
       <w:pPr>
         <w:rPr>
           <w:vanish/>
         </w:rPr>
       </w:pPr>
-      <w:r>
-        <w:br w:type="page"/>
-      </w:r>
     </w:p>
     <w:tbl>
       <w:tblPr>
@@ -9681,69 +9827,6 @@
         <w:pStyle w:val="Standard"/>
       </w:pPr>
     </w:p>
-    <w:p>
-      <w:pPr>
-        <w:pStyle w:val="Standard"/>
-      </w:pPr>
-      <w:r>
-        <w:t>OP_MODE: 0:32b, 1:16b</w:t>
-      </w:r>
-    </w:p>
-    <w:p>
-      <w:pPr>
-        <w:pStyle w:val="Standard"/>
-      </w:pPr>
-    </w:p>
-    <w:p>
-      <w:pPr>
-        <w:pStyle w:val="TableContents"/>
-      </w:pPr>
-      <w:r>
-        <w:t>RF_WE:</w:t>
-      </w:r>
-    </w:p>
-    <w:p>
-      <w:pPr>
-        <w:pStyle w:val="TableContents"/>
-        <w:jc w:val="both"/>
-      </w:pPr>
-      <w:r>
-        <w:t xml:space="preserve">The alu output is written to the </w:t>
-      </w:r>
-      <w:r>
-        <w:t>RF_SEL register if RF_WE equals 1. It is not always needed to store the output back to the register file, because each RC is connected to the neighbored RCs through a register. The data can also be written to the VWRs (controlled by the CGRA MUX).</w:t>
-      </w:r>
-    </w:p>
-    <w:p>
-      <w:pPr>
-        <w:pStyle w:val="Standard"/>
-      </w:pPr>
-    </w:p>
-    <w:p>
-      <w:pPr>
-        <w:pStyle w:val="TableContents"/>
-      </w:pPr>
-      <w:r>
-        <w:t>RF_WSEL</w:t>
-      </w:r>
-      <w:r>
-        <w:t>:</w:t>
-      </w:r>
-    </w:p>
-    <w:p>
-      <w:pPr>
-        <w:pStyle w:val="TableContents"/>
-        <w:jc w:val="both"/>
-      </w:pPr>
-      <w:r>
-        <w:t>Each RC has 2 registers. This field is used to select to which register the output should be written to.</w:t>
-      </w:r>
-    </w:p>
-    <w:p>
-      <w:pPr>
-        <w:pStyle w:val="Standard"/>
-      </w:pPr>
-    </w:p>
     <w:tbl>
       <w:tblPr>
         <w:tblW w:w="9628" w:type="dxa"/>
@@ -10008,6 +10091,7 @@
               <w:jc w:val="center"/>
             </w:pPr>
             <w:r>
+              <w:lastRenderedPageBreak/>
               <w:t>2</w:t>
             </w:r>
           </w:p>
@@ -10946,7 +11030,6 @@
               <w:jc w:val="center"/>
             </w:pPr>
             <w:r>
-              <w:lastRenderedPageBreak/>
               <w:t>13</w:t>
             </w:r>
           </w:p>
@@ -15175,6 +15258,21 @@
   <w:style w:type="character" w:customStyle="1" w:styleId="NumberingSymbols">
     <w:name w:val="Numbering Symbols"/>
   </w:style>
+  <w:style w:type="paragraph" w:styleId="ListParagraph">
+    <w:name w:val="List Paragraph"/>
+    <w:basedOn w:val="Normal"/>
+    <w:uiPriority w:val="34"/>
+    <w:qFormat/>
+    <w:rsid w:val="00CC29D4"/>
+    <w:pPr>
+      <w:ind w:left="720"/>
+      <w:contextualSpacing/>
+    </w:pPr>
+    <w:rPr>
+      <w:rFonts w:cs="Mangal"/>
+      <w:szCs w:val="21"/>
+    </w:rPr>
+  </w:style>
 </w:styles>
 </file>
 

</xml_diff>

<commit_message>
adding functioning add vectors kernel. encoding/decoding is complete for 1 column kernels
</commit_message>
<xml_diff>
--- a/vwr2a_docs/vwr2a_ISA.docx
+++ b/vwr2a_docs/vwr2a_ISA.docx
@@ -62,7 +62,19 @@
         <w:pStyle w:val="Textbody"/>
       </w:pPr>
       <w:r>
-        <w:t>VWR2A can have multiple kernels loaded into its instruction memory (IMEM). Each specialized slot has an IMEM of 64 words, while the global IMEM can store 512 words. To keep track of which kernel instructions start at which IMEM address location, we use a kernel memory that lists up to 16 possible kernels to execute. Each kernel is set up with a configuration word:</w:t>
+        <w:t>VWR2A can have multiple kernels loaded into its instruction memory (IMEM). Each specialized slot has an IMEM of 64 words, while the global IMEM can store 512 words. To keep track of which kernel instructions start at which IMEM address location, we use a kernel memory that lists up to 1</w:t>
+      </w:r>
+      <w:r>
+        <w:t>5</w:t>
+      </w:r>
+      <w:r>
+        <w:t xml:space="preserve"> possible kernels to execute</w:t>
+      </w:r>
+      <w:r>
+        <w:t xml:space="preserve"> (keep in mind that kernel memory position 0 is reserved and KMEM words should not be stored here)</w:t>
+      </w:r>
+      <w:r>
+        <w:t>. Each kernel is set up with a configuration word:</w:t>
       </w:r>
     </w:p>
     <w:tbl>
@@ -82,12 +94,6 @@
         <w:gridCol w:w="2407"/>
       </w:tblGrid>
       <w:tr>
-        <w:tblPrEx>
-          <w:tblCellMar>
-            <w:top w:w="0" w:type="dxa"/>
-            <w:bottom w:w="0" w:type="dxa"/>
-          </w:tblCellMar>
-        </w:tblPrEx>
         <w:tc>
           <w:tcPr>
             <w:tcW w:w="9628" w:type="dxa"/>
@@ -121,26 +127,12 @@
                 <w:bCs/>
                 <w:szCs w:val="20"/>
               </w:rPr>
-              <w:t>CGRA CON</w:t>
-            </w:r>
-            <w:r>
-              <w:rPr>
-                <w:b/>
-                <w:bCs/>
-                <w:szCs w:val="20"/>
-              </w:rPr>
-              <w:t>FIGURATION WORD FORMAT</w:t>
+              <w:t>CGRA CONFIGURATION WORD FORMAT</w:t>
             </w:r>
           </w:p>
         </w:tc>
       </w:tr>
       <w:tr>
-        <w:tblPrEx>
-          <w:tblCellMar>
-            <w:top w:w="0" w:type="dxa"/>
-            <w:bottom w:w="0" w:type="dxa"/>
-          </w:tblCellMar>
-        </w:tblPrEx>
         <w:tc>
           <w:tcPr>
             <w:tcW w:w="2407" w:type="dxa"/>
@@ -293,12 +285,6 @@
         </w:tc>
       </w:tr>
       <w:tr>
-        <w:tblPrEx>
-          <w:tblCellMar>
-            <w:top w:w="0" w:type="dxa"/>
-            <w:bottom w:w="0" w:type="dxa"/>
-          </w:tblCellMar>
-        </w:tblPrEx>
         <w:tc>
           <w:tcPr>
             <w:tcW w:w="2407" w:type="dxa"/>
@@ -430,12 +416,6 @@
         </w:tc>
       </w:tr>
       <w:tr>
-        <w:tblPrEx>
-          <w:tblCellMar>
-            <w:top w:w="0" w:type="dxa"/>
-            <w:bottom w:w="0" w:type="dxa"/>
-          </w:tblCellMar>
-        </w:tblPrEx>
         <w:tc>
           <w:tcPr>
             <w:tcW w:w="9628" w:type="dxa"/>
@@ -466,14 +446,7 @@
                 <w:sz w:val="20"/>
                 <w:szCs w:val="20"/>
               </w:rPr>
-              <w:t>TOTAL: 21</w:t>
-            </w:r>
-            <w:r>
-              <w:rPr>
-                <w:sz w:val="20"/>
-                <w:szCs w:val="20"/>
-              </w:rPr>
-              <w:t xml:space="preserve"> bits</w:t>
+              <w:t>TOTAL: 21 bits</w:t>
             </w:r>
           </w:p>
         </w:tc>
@@ -505,28 +478,50 @@
           <w:sz w:val="20"/>
           <w:szCs w:val="20"/>
         </w:rPr>
-        <w:t xml:space="preserve"># </w:t>
+        <w:t># INSTR (6 bits): Number of i</w:t>
       </w:r>
       <w:r>
         <w:rPr>
           <w:sz w:val="20"/>
           <w:szCs w:val="20"/>
         </w:rPr>
-        <w:t>INSTR</w:t>
+        <w:t>nstructions the kernel takes in the IMEM of each specialized slot</w:t>
       </w:r>
       <w:r>
         <w:rPr>
           <w:sz w:val="20"/>
           <w:szCs w:val="20"/>
         </w:rPr>
-        <w:t> (6 bits): Number of i</w:t>
+        <w:t xml:space="preserve"> </w:t>
+      </w:r>
+      <w:r>
+        <w:rPr>
+          <w:sz w:val="20"/>
+          <w:szCs w:val="20"/>
+          <w:u w:val="single"/>
+        </w:rPr>
+        <w:t>minus one</w:t>
       </w:r>
       <w:r>
         <w:rPr>
           <w:sz w:val="20"/>
           <w:szCs w:val="20"/>
         </w:rPr>
-        <w:t>nstructions the kernel takes in the IMEM of each specialized slot. The maximum is 64 because that is the number of words in the local IMEMs of the specialized slots.</w:t>
+        <w:t>. The maximum is 6</w:t>
+      </w:r>
+      <w:r>
+        <w:rPr>
+          <w:sz w:val="20"/>
+          <w:szCs w:val="20"/>
+        </w:rPr>
+        <w:t>3</w:t>
+      </w:r>
+      <w:r>
+        <w:rPr>
+          <w:sz w:val="20"/>
+          <w:szCs w:val="20"/>
+        </w:rPr>
+        <w:t xml:space="preserve"> because that is the number of words in the local IMEMs of the specialized slots.</w:t>
       </w:r>
     </w:p>
     <w:p>
@@ -601,10 +596,7 @@
         <w:pStyle w:val="Standard"/>
       </w:pPr>
       <w:r>
-        <w:t>Example</w:t>
-      </w:r>
-      <w:r>
-        <w:t>:</w:t>
+        <w:t>Example:</w:t>
       </w:r>
     </w:p>
     <w:p>
@@ -762,13 +754,7 @@
         <w:rPr>
           <w:szCs w:val="20"/>
         </w:rPr>
-        <w:t>3: DMA transfer type: 1 bit write + 1 bit read + 1 bit push enable (0=disable, 1=enable), push line to SP in case it</w:t>
-      </w:r>
-      <w:r>
-        <w:rPr>
-          <w:szCs w:val="20"/>
-        </w:rPr>
-        <w:t xml:space="preserve"> is not full) + size 15 bits (max=8192, 32kB)</w:t>
+        <w:t>3: DMA transfer type: 1 bit write + 1 bit read + 1 bit push enable (0=disable, 1=enable), push line to SP in case it is not full) + size 15 bits (max=8192, 32kB)</w:t>
       </w:r>
     </w:p>
     <w:p>
@@ -830,7 +816,35 @@
         <w:rPr>
           <w:szCs w:val="20"/>
         </w:rPr>
-        <w:t>7: cgra status: 2 bits DMA pending request + core and kernel id currently runnning on the columns (0=free)</w:t>
+        <w:t xml:space="preserve">7: </w:t>
+      </w:r>
+      <w:proofErr w:type="spellStart"/>
+      <w:r>
+        <w:rPr>
+          <w:szCs w:val="20"/>
+        </w:rPr>
+        <w:t>cgra</w:t>
+      </w:r>
+      <w:proofErr w:type="spellEnd"/>
+      <w:r>
+        <w:rPr>
+          <w:szCs w:val="20"/>
+        </w:rPr>
+        <w:t xml:space="preserve"> status: 2 bits DMA pending request + core and kernel id currently </w:t>
+      </w:r>
+      <w:proofErr w:type="spellStart"/>
+      <w:r>
+        <w:rPr>
+          <w:szCs w:val="20"/>
+        </w:rPr>
+        <w:t>runnning</w:t>
+      </w:r>
+      <w:proofErr w:type="spellEnd"/>
+      <w:r>
+        <w:rPr>
+          <w:szCs w:val="20"/>
+        </w:rPr>
+        <w:t xml:space="preserve"> on the columns (0=free)</w:t>
       </w:r>
     </w:p>
     <w:p>
@@ -1040,8 +1054,16 @@
         <w:rPr>
           <w:szCs w:val="20"/>
         </w:rPr>
-        <w:t>BR_MODE (1 bit): 0 to control the program counter, 1 to control RC datapath</w:t>
-      </w:r>
+        <w:t xml:space="preserve">BR_MODE (1 bit): 0 to control the program counter, 1 to control RC </w:t>
+      </w:r>
+      <w:proofErr w:type="spellStart"/>
+      <w:r>
+        <w:rPr>
+          <w:szCs w:val="20"/>
+        </w:rPr>
+        <w:t>datapath</w:t>
+      </w:r>
+      <w:proofErr w:type="spellEnd"/>
     </w:p>
     <w:p>
       <w:pPr>
@@ -1101,12 +1123,6 @@
         <w:gridCol w:w="1376"/>
       </w:tblGrid>
       <w:tr>
-        <w:tblPrEx>
-          <w:tblCellMar>
-            <w:top w:w="0" w:type="dxa"/>
-            <w:bottom w:w="0" w:type="dxa"/>
-          </w:tblCellMar>
-        </w:tblPrEx>
         <w:tc>
           <w:tcPr>
             <w:tcW w:w="9630" w:type="dxa"/>
@@ -1156,26 +1172,12 @@
                 <w:bCs/>
                 <w:szCs w:val="20"/>
               </w:rPr>
-              <w:t xml:space="preserve"> INSTRUCTION FORMA</w:t>
-            </w:r>
-            <w:r>
-              <w:rPr>
-                <w:b/>
-                <w:bCs/>
-                <w:szCs w:val="20"/>
-              </w:rPr>
-              <w:t>T</w:t>
+              <w:t xml:space="preserve"> INSTRUCTION FORMAT</w:t>
             </w:r>
           </w:p>
         </w:tc>
       </w:tr>
       <w:tr>
-        <w:tblPrEx>
-          <w:tblCellMar>
-            <w:top w:w="0" w:type="dxa"/>
-            <w:bottom w:w="0" w:type="dxa"/>
-          </w:tblCellMar>
-        </w:tblPrEx>
         <w:tc>
           <w:tcPr>
             <w:tcW w:w="1375" w:type="dxa"/>
@@ -1403,12 +1405,6 @@
         </w:tc>
       </w:tr>
       <w:tr>
-        <w:tblPrEx>
-          <w:tblCellMar>
-            <w:top w:w="0" w:type="dxa"/>
-            <w:bottom w:w="0" w:type="dxa"/>
-          </w:tblCellMar>
-        </w:tblPrEx>
         <w:tc>
           <w:tcPr>
             <w:tcW w:w="1375" w:type="dxa"/>
@@ -1636,12 +1632,6 @@
         </w:tc>
       </w:tr>
       <w:tr>
-        <w:tblPrEx>
-          <w:tblCellMar>
-            <w:top w:w="0" w:type="dxa"/>
-            <w:bottom w:w="0" w:type="dxa"/>
-          </w:tblCellMar>
-        </w:tblPrEx>
         <w:tc>
           <w:tcPr>
             <w:tcW w:w="9630" w:type="dxa"/>
@@ -1672,14 +1662,7 @@
                 <w:sz w:val="20"/>
                 <w:szCs w:val="20"/>
               </w:rPr>
-              <w:t>TOTAL: 20 b</w:t>
-            </w:r>
-            <w:r>
-              <w:rPr>
-                <w:sz w:val="20"/>
-                <w:szCs w:val="20"/>
-              </w:rPr>
-              <w:t>its</w:t>
+              <w:t>TOTAL: 20 bits</w:t>
             </w:r>
           </w:p>
         </w:tc>
@@ -1690,7 +1673,23 @@
         <w:pStyle w:val="Standard"/>
       </w:pPr>
       <w:r>
-        <w:t>BR_MODE: CC (0) loop control (CCs alu) or RC (1) data control (RCs alu)</w:t>
+        <w:t xml:space="preserve">BR_MODE: CC (0) loop control (CCs </w:t>
+      </w:r>
+      <w:proofErr w:type="spellStart"/>
+      <w:r>
+        <w:t>alu</w:t>
+      </w:r>
+      <w:proofErr w:type="spellEnd"/>
+      <w:r>
+        <w:t xml:space="preserve">) or RC (1) data control (RCs </w:t>
+      </w:r>
+      <w:proofErr w:type="spellStart"/>
+      <w:r>
+        <w:t>alu</w:t>
+      </w:r>
+      <w:proofErr w:type="spellEnd"/>
+      <w:r>
+        <w:t>)</w:t>
       </w:r>
     </w:p>
     <w:p>
@@ -1727,12 +1726,6 @@
         <w:gridCol w:w="1203"/>
       </w:tblGrid>
       <w:tr>
-        <w:tblPrEx>
-          <w:tblCellMar>
-            <w:top w:w="0" w:type="dxa"/>
-            <w:bottom w:w="0" w:type="dxa"/>
-          </w:tblCellMar>
-        </w:tblPrEx>
         <w:tc>
           <w:tcPr>
             <w:tcW w:w="1204" w:type="dxa"/>
@@ -1936,12 +1929,6 @@
         </w:tc>
       </w:tr>
       <w:tr>
-        <w:tblPrEx>
-          <w:tblCellMar>
-            <w:top w:w="0" w:type="dxa"/>
-            <w:bottom w:w="0" w:type="dxa"/>
-          </w:tblCellMar>
-        </w:tblPrEx>
         <w:tc>
           <w:tcPr>
             <w:tcW w:w="1204" w:type="dxa"/>
@@ -2171,12 +2158,6 @@
         <w:gridCol w:w="1203"/>
       </w:tblGrid>
       <w:tr>
-        <w:tblPrEx>
-          <w:tblCellMar>
-            <w:top w:w="0" w:type="dxa"/>
-            <w:bottom w:w="0" w:type="dxa"/>
-          </w:tblCellMar>
-        </w:tblPrEx>
         <w:tc>
           <w:tcPr>
             <w:tcW w:w="1204" w:type="dxa"/>
@@ -2380,12 +2361,6 @@
         </w:tc>
       </w:tr>
       <w:tr>
-        <w:tblPrEx>
-          <w:tblCellMar>
-            <w:top w:w="0" w:type="dxa"/>
-            <w:bottom w:w="0" w:type="dxa"/>
-          </w:tblCellMar>
-        </w:tblPrEx>
         <w:tc>
           <w:tcPr>
             <w:tcW w:w="1204" w:type="dxa"/>
@@ -2594,7 +2569,15 @@
         <w:pStyle w:val="Standard"/>
       </w:pPr>
       <w:r>
-        <w:t>IMM: immediate value extended to datapath width</w:t>
+        <w:t xml:space="preserve">IMM: immediate value extended to </w:t>
+      </w:r>
+      <w:proofErr w:type="spellStart"/>
+      <w:r>
+        <w:t>datapath</w:t>
+      </w:r>
+      <w:proofErr w:type="spellEnd"/>
+      <w:r>
+        <w:t xml:space="preserve"> width</w:t>
       </w:r>
     </w:p>
     <w:p>
@@ -2635,12 +2618,6 @@
         <w:gridCol w:w="7563"/>
       </w:tblGrid>
       <w:tr>
-        <w:tblPrEx>
-          <w:tblCellMar>
-            <w:top w:w="0" w:type="dxa"/>
-            <w:bottom w:w="0" w:type="dxa"/>
-          </w:tblCellMar>
-        </w:tblPrEx>
         <w:trPr>
           <w:trHeight w:val="256"/>
         </w:trPr>
@@ -2696,12 +2673,6 @@
         </w:tc>
       </w:tr>
       <w:tr>
-        <w:tblPrEx>
-          <w:tblCellMar>
-            <w:top w:w="0" w:type="dxa"/>
-            <w:bottom w:w="0" w:type="dxa"/>
-          </w:tblCellMar>
-        </w:tblPrEx>
         <w:trPr>
           <w:trHeight w:val="256"/>
         </w:trPr>
@@ -2781,12 +2752,6 @@
         </w:tc>
       </w:tr>
       <w:tr>
-        <w:tblPrEx>
-          <w:tblCellMar>
-            <w:top w:w="0" w:type="dxa"/>
-            <w:bottom w:w="0" w:type="dxa"/>
-          </w:tblCellMar>
-        </w:tblPrEx>
         <w:trPr>
           <w:trHeight w:val="256"/>
         </w:trPr>
@@ -2866,12 +2831,6 @@
         </w:tc>
       </w:tr>
       <w:tr>
-        <w:tblPrEx>
-          <w:tblCellMar>
-            <w:top w:w="0" w:type="dxa"/>
-            <w:bottom w:w="0" w:type="dxa"/>
-          </w:tblCellMar>
-        </w:tblPrEx>
         <w:trPr>
           <w:trHeight w:val="256"/>
         </w:trPr>
@@ -2951,12 +2910,6 @@
         </w:tc>
       </w:tr>
       <w:tr>
-        <w:tblPrEx>
-          <w:tblCellMar>
-            <w:top w:w="0" w:type="dxa"/>
-            <w:bottom w:w="0" w:type="dxa"/>
-          </w:tblCellMar>
-        </w:tblPrEx>
         <w:trPr>
           <w:trHeight w:val="256"/>
         </w:trPr>
@@ -3036,12 +2989,6 @@
         </w:tc>
       </w:tr>
       <w:tr>
-        <w:tblPrEx>
-          <w:tblCellMar>
-            <w:top w:w="0" w:type="dxa"/>
-            <w:bottom w:w="0" w:type="dxa"/>
-          </w:tblCellMar>
-        </w:tblPrEx>
         <w:trPr>
           <w:trHeight w:val="256"/>
         </w:trPr>
@@ -3121,12 +3068,6 @@
         </w:tc>
       </w:tr>
       <w:tr>
-        <w:tblPrEx>
-          <w:tblCellMar>
-            <w:top w:w="0" w:type="dxa"/>
-            <w:bottom w:w="0" w:type="dxa"/>
-          </w:tblCellMar>
-        </w:tblPrEx>
         <w:trPr>
           <w:trHeight w:val="256"/>
         </w:trPr>
@@ -3206,12 +3147,6 @@
         </w:tc>
       </w:tr>
       <w:tr>
-        <w:tblPrEx>
-          <w:tblCellMar>
-            <w:top w:w="0" w:type="dxa"/>
-            <w:bottom w:w="0" w:type="dxa"/>
-          </w:tblCellMar>
-        </w:tblPrEx>
         <w:trPr>
           <w:trHeight w:val="256"/>
         </w:trPr>
@@ -3291,12 +3226,6 @@
         </w:tc>
       </w:tr>
       <w:tr>
-        <w:tblPrEx>
-          <w:tblCellMar>
-            <w:top w:w="0" w:type="dxa"/>
-            <w:bottom w:w="0" w:type="dxa"/>
-          </w:tblCellMar>
-        </w:tblPrEx>
         <w:trPr>
           <w:trHeight w:val="256"/>
         </w:trPr>
@@ -3376,12 +3305,6 @@
         </w:tc>
       </w:tr>
       <w:tr>
-        <w:tblPrEx>
-          <w:tblCellMar>
-            <w:top w:w="0" w:type="dxa"/>
-            <w:bottom w:w="0" w:type="dxa"/>
-          </w:tblCellMar>
-        </w:tblPrEx>
         <w:trPr>
           <w:trHeight w:val="256"/>
         </w:trPr>
@@ -3461,12 +3384,6 @@
         </w:tc>
       </w:tr>
       <w:tr>
-        <w:tblPrEx>
-          <w:tblCellMar>
-            <w:top w:w="0" w:type="dxa"/>
-            <w:bottom w:w="0" w:type="dxa"/>
-          </w:tblCellMar>
-        </w:tblPrEx>
         <w:trPr>
           <w:trHeight w:val="256"/>
         </w:trPr>
@@ -3546,12 +3463,6 @@
         </w:tc>
       </w:tr>
       <w:tr>
-        <w:tblPrEx>
-          <w:tblCellMar>
-            <w:top w:w="0" w:type="dxa"/>
-            <w:bottom w:w="0" w:type="dxa"/>
-          </w:tblCellMar>
-        </w:tblPrEx>
         <w:trPr>
           <w:trHeight w:val="256"/>
         </w:trPr>
@@ -3631,12 +3542,6 @@
         </w:tc>
       </w:tr>
       <w:tr>
-        <w:tblPrEx>
-          <w:tblCellMar>
-            <w:top w:w="0" w:type="dxa"/>
-            <w:bottom w:w="0" w:type="dxa"/>
-          </w:tblCellMar>
-        </w:tblPrEx>
         <w:trPr>
           <w:trHeight w:val="256"/>
         </w:trPr>
@@ -3710,21 +3615,12 @@
               <w:pStyle w:val="Standard"/>
             </w:pPr>
             <w:r>
-              <w:t>branch if greater or equal ((a--)</w:t>
-            </w:r>
-            <w:r>
-              <w:t>&gt;= b) with pre-decrement</w:t>
+              <w:t>branch if greater or equal ((a--)&gt;= b) with pre-decrement</w:t>
             </w:r>
           </w:p>
         </w:tc>
       </w:tr>
       <w:tr>
-        <w:tblPrEx>
-          <w:tblCellMar>
-            <w:top w:w="0" w:type="dxa"/>
-            <w:bottom w:w="0" w:type="dxa"/>
-          </w:tblCellMar>
-        </w:tblPrEx>
         <w:trPr>
           <w:trHeight w:val="256"/>
         </w:trPr>
@@ -3804,12 +3700,6 @@
         </w:tc>
       </w:tr>
       <w:tr>
-        <w:tblPrEx>
-          <w:tblCellMar>
-            <w:top w:w="0" w:type="dxa"/>
-            <w:bottom w:w="0" w:type="dxa"/>
-          </w:tblCellMar>
-        </w:tblPrEx>
         <w:trPr>
           <w:trHeight w:val="256"/>
         </w:trPr>
@@ -3883,18 +3773,17 @@
               <w:pStyle w:val="Standard"/>
             </w:pPr>
             <w:r>
-              <w:t>jump to ina+inb</w:t>
-            </w:r>
+              <w:t xml:space="preserve">jump to </w:t>
+            </w:r>
+            <w:proofErr w:type="spellStart"/>
+            <w:r>
+              <w:t>ina+inb</w:t>
+            </w:r>
+            <w:proofErr w:type="spellEnd"/>
           </w:p>
         </w:tc>
       </w:tr>
       <w:tr>
-        <w:tblPrEx>
-          <w:tblCellMar>
-            <w:top w:w="0" w:type="dxa"/>
-            <w:bottom w:w="0" w:type="dxa"/>
-          </w:tblCellMar>
-        </w:tblPrEx>
         <w:trPr>
           <w:trHeight w:val="256"/>
         </w:trPr>
@@ -3975,12 +3864,6 @@
         </w:tc>
       </w:tr>
       <w:tr>
-        <w:tblPrEx>
-          <w:tblCellMar>
-            <w:top w:w="0" w:type="dxa"/>
-            <w:bottom w:w="0" w:type="dxa"/>
-          </w:tblCellMar>
-        </w:tblPrEx>
         <w:trPr>
           <w:trHeight w:val="256"/>
         </w:trPr>
@@ -4401,12 +4284,6 @@
         <w:gridCol w:w="1375"/>
       </w:tblGrid>
       <w:tr>
-        <w:tblPrEx>
-          <w:tblCellMar>
-            <w:top w:w="0" w:type="dxa"/>
-            <w:bottom w:w="0" w:type="dxa"/>
-          </w:tblCellMar>
-        </w:tblPrEx>
         <w:tc>
           <w:tcPr>
             <w:tcW w:w="9625" w:type="dxa"/>
@@ -4446,12 +4323,6 @@
         </w:tc>
       </w:tr>
       <w:tr>
-        <w:tblPrEx>
-          <w:tblCellMar>
-            <w:top w:w="0" w:type="dxa"/>
-            <w:bottom w:w="0" w:type="dxa"/>
-          </w:tblCellMar>
-        </w:tblPrEx>
         <w:tc>
           <w:tcPr>
             <w:tcW w:w="1375" w:type="dxa"/>
@@ -4696,12 +4567,6 @@
         </w:tc>
       </w:tr>
       <w:tr>
-        <w:tblPrEx>
-          <w:tblCellMar>
-            <w:top w:w="0" w:type="dxa"/>
-            <w:bottom w:w="0" w:type="dxa"/>
-          </w:tblCellMar>
-        </w:tblPrEx>
         <w:tc>
           <w:tcPr>
             <w:tcW w:w="1375" w:type="dxa"/>
@@ -4929,12 +4794,6 @@
         </w:tc>
       </w:tr>
       <w:tr>
-        <w:tblPrEx>
-          <w:tblCellMar>
-            <w:top w:w="0" w:type="dxa"/>
-            <w:bottom w:w="0" w:type="dxa"/>
-          </w:tblCellMar>
-        </w:tblPrEx>
         <w:tc>
           <w:tcPr>
             <w:tcW w:w="9625" w:type="dxa"/>
@@ -4983,10 +4842,7 @@
         <w:jc w:val="both"/>
       </w:pPr>
       <w:r>
-        <w:t xml:space="preserve">MUX_A_SEL </w:t>
-      </w:r>
-      <w:r>
-        <w:t>select shuffle type</w:t>
+        <w:t>MUX_A_SEL select shuffle type</w:t>
       </w:r>
     </w:p>
     <w:p>
@@ -5011,12 +4867,6 @@
         <w:gridCol w:w="7920"/>
       </w:tblGrid>
       <w:tr>
-        <w:tblPrEx>
-          <w:tblCellMar>
-            <w:top w:w="0" w:type="dxa"/>
-            <w:bottom w:w="0" w:type="dxa"/>
-          </w:tblCellMar>
-        </w:tblPrEx>
         <w:trPr>
           <w:trHeight w:val="256"/>
         </w:trPr>
@@ -5058,12 +4908,6 @@
         </w:tc>
       </w:tr>
       <w:tr>
-        <w:tblPrEx>
-          <w:tblCellMar>
-            <w:top w:w="0" w:type="dxa"/>
-            <w:bottom w:w="0" w:type="dxa"/>
-          </w:tblCellMar>
-        </w:tblPrEx>
         <w:trPr>
           <w:trHeight w:val="256"/>
         </w:trPr>
@@ -5143,12 +4987,6 @@
         </w:tc>
       </w:tr>
       <w:tr>
-        <w:tblPrEx>
-          <w:tblCellMar>
-            <w:top w:w="0" w:type="dxa"/>
-            <w:bottom w:w="0" w:type="dxa"/>
-          </w:tblCellMar>
-        </w:tblPrEx>
         <w:trPr>
           <w:trHeight w:val="256"/>
         </w:trPr>
@@ -5228,12 +5066,6 @@
         </w:tc>
       </w:tr>
       <w:tr>
-        <w:tblPrEx>
-          <w:tblCellMar>
-            <w:top w:w="0" w:type="dxa"/>
-            <w:bottom w:w="0" w:type="dxa"/>
-          </w:tblCellMar>
-        </w:tblPrEx>
         <w:trPr>
           <w:trHeight w:val="256"/>
         </w:trPr>
@@ -5313,12 +5145,6 @@
         </w:tc>
       </w:tr>
       <w:tr>
-        <w:tblPrEx>
-          <w:tblCellMar>
-            <w:top w:w="0" w:type="dxa"/>
-            <w:bottom w:w="0" w:type="dxa"/>
-          </w:tblCellMar>
-        </w:tblPrEx>
         <w:trPr>
           <w:trHeight w:val="256"/>
         </w:trPr>
@@ -5392,10 +5218,7 @@
               <w:pStyle w:val="Standard"/>
             </w:pPr>
             <w:r>
-              <w:t xml:space="preserve">Shuffle data </w:t>
-            </w:r>
-            <w:r>
-              <w:t>from VWR A and B and result is stored in C</w:t>
+              <w:t>Shuffle data from VWR A and B and result is stored in C</w:t>
             </w:r>
           </w:p>
         </w:tc>
@@ -5441,12 +5264,6 @@
         <w:gridCol w:w="1067"/>
       </w:tblGrid>
       <w:tr>
-        <w:tblPrEx>
-          <w:tblCellMar>
-            <w:top w:w="0" w:type="dxa"/>
-            <w:bottom w:w="0" w:type="dxa"/>
-          </w:tblCellMar>
-        </w:tblPrEx>
         <w:tc>
           <w:tcPr>
             <w:tcW w:w="1067" w:type="dxa"/>
@@ -5675,12 +5492,6 @@
         </w:tc>
       </w:tr>
       <w:tr>
-        <w:tblPrEx>
-          <w:tblCellMar>
-            <w:top w:w="0" w:type="dxa"/>
-            <w:bottom w:w="0" w:type="dxa"/>
-          </w:tblCellMar>
-        </w:tblPrEx>
         <w:tc>
           <w:tcPr>
             <w:tcW w:w="1067" w:type="dxa"/>
@@ -5935,12 +5746,6 @@
         <w:gridCol w:w="1067"/>
       </w:tblGrid>
       <w:tr>
-        <w:tblPrEx>
-          <w:tblCellMar>
-            <w:top w:w="0" w:type="dxa"/>
-            <w:bottom w:w="0" w:type="dxa"/>
-          </w:tblCellMar>
-        </w:tblPrEx>
         <w:tc>
           <w:tcPr>
             <w:tcW w:w="1067" w:type="dxa"/>
@@ -6169,12 +5974,6 @@
         </w:tc>
       </w:tr>
       <w:tr>
-        <w:tblPrEx>
-          <w:tblCellMar>
-            <w:top w:w="0" w:type="dxa"/>
-            <w:bottom w:w="0" w:type="dxa"/>
-          </w:tblCellMar>
-        </w:tblPrEx>
         <w:tc>
           <w:tcPr>
             <w:tcW w:w="1067" w:type="dxa"/>
@@ -6422,12 +6221,6 @@
         <w:gridCol w:w="7068"/>
       </w:tblGrid>
       <w:tr>
-        <w:tblPrEx>
-          <w:tblCellMar>
-            <w:top w:w="0" w:type="dxa"/>
-            <w:bottom w:w="0" w:type="dxa"/>
-          </w:tblCellMar>
-        </w:tblPrEx>
         <w:trPr>
           <w:trHeight w:val="256"/>
         </w:trPr>
@@ -6463,25 +6256,12 @@
                 <w:b/>
                 <w:bCs/>
               </w:rPr>
-              <w:t>CGRA LSU</w:t>
-            </w:r>
-            <w:r>
-              <w:rPr>
-                <w:b/>
-                <w:bCs/>
-              </w:rPr>
-              <w:t xml:space="preserve"> OPERATIONS 1</w:t>
+              <w:t>CGRA LSU OPERATIONS 1</w:t>
             </w:r>
           </w:p>
         </w:tc>
       </w:tr>
       <w:tr>
-        <w:tblPrEx>
-          <w:tblCellMar>
-            <w:top w:w="0" w:type="dxa"/>
-            <w:bottom w:w="0" w:type="dxa"/>
-          </w:tblCellMar>
-        </w:tblPrEx>
         <w:trPr>
           <w:trHeight w:val="256"/>
         </w:trPr>
@@ -6561,12 +6341,6 @@
         </w:tc>
       </w:tr>
       <w:tr>
-        <w:tblPrEx>
-          <w:tblCellMar>
-            <w:top w:w="0" w:type="dxa"/>
-            <w:bottom w:w="0" w:type="dxa"/>
-          </w:tblCellMar>
-        </w:tblPrEx>
         <w:trPr>
           <w:trHeight w:val="256"/>
         </w:trPr>
@@ -6646,12 +6420,6 @@
         </w:tc>
       </w:tr>
       <w:tr>
-        <w:tblPrEx>
-          <w:tblCellMar>
-            <w:top w:w="0" w:type="dxa"/>
-            <w:bottom w:w="0" w:type="dxa"/>
-          </w:tblCellMar>
-        </w:tblPrEx>
         <w:trPr>
           <w:trHeight w:val="256"/>
         </w:trPr>
@@ -6731,12 +6499,6 @@
         </w:tc>
       </w:tr>
       <w:tr>
-        <w:tblPrEx>
-          <w:tblCellMar>
-            <w:top w:w="0" w:type="dxa"/>
-            <w:bottom w:w="0" w:type="dxa"/>
-          </w:tblCellMar>
-        </w:tblPrEx>
         <w:trPr>
           <w:trHeight w:val="256"/>
         </w:trPr>
@@ -6816,12 +6578,6 @@
         </w:tc>
       </w:tr>
       <w:tr>
-        <w:tblPrEx>
-          <w:tblCellMar>
-            <w:top w:w="0" w:type="dxa"/>
-            <w:bottom w:w="0" w:type="dxa"/>
-          </w:tblCellMar>
-        </w:tblPrEx>
         <w:trPr>
           <w:trHeight w:val="256"/>
         </w:trPr>
@@ -6901,12 +6657,6 @@
         </w:tc>
       </w:tr>
       <w:tr>
-        <w:tblPrEx>
-          <w:tblCellMar>
-            <w:top w:w="0" w:type="dxa"/>
-            <w:bottom w:w="0" w:type="dxa"/>
-          </w:tblCellMar>
-        </w:tblPrEx>
         <w:trPr>
           <w:trHeight w:val="256"/>
         </w:trPr>
@@ -6986,12 +6736,6 @@
         </w:tc>
       </w:tr>
       <w:tr>
-        <w:tblPrEx>
-          <w:tblCellMar>
-            <w:top w:w="0" w:type="dxa"/>
-            <w:bottom w:w="0" w:type="dxa"/>
-          </w:tblCellMar>
-        </w:tblPrEx>
         <w:trPr>
           <w:trHeight w:val="256"/>
         </w:trPr>
@@ -7071,12 +6815,6 @@
         </w:tc>
       </w:tr>
       <w:tr>
-        <w:tblPrEx>
-          <w:tblCellMar>
-            <w:top w:w="0" w:type="dxa"/>
-            <w:bottom w:w="0" w:type="dxa"/>
-          </w:tblCellMar>
-        </w:tblPrEx>
         <w:trPr>
           <w:trHeight w:val="256"/>
         </w:trPr>
@@ -7337,12 +7075,6 @@
         <w:gridCol w:w="1376"/>
       </w:tblGrid>
       <w:tr>
-        <w:tblPrEx>
-          <w:tblCellMar>
-            <w:top w:w="0" w:type="dxa"/>
-            <w:bottom w:w="0" w:type="dxa"/>
-          </w:tblCellMar>
-        </w:tblPrEx>
         <w:tc>
           <w:tcPr>
             <w:tcW w:w="9630" w:type="dxa"/>
@@ -7382,12 +7114,6 @@
         </w:tc>
       </w:tr>
       <w:tr>
-        <w:tblPrEx>
-          <w:tblCellMar>
-            <w:top w:w="0" w:type="dxa"/>
-            <w:bottom w:w="0" w:type="dxa"/>
-          </w:tblCellMar>
-        </w:tblPrEx>
         <w:tc>
           <w:tcPr>
             <w:tcW w:w="1375" w:type="dxa"/>
@@ -7615,12 +7341,6 @@
         </w:tc>
       </w:tr>
       <w:tr>
-        <w:tblPrEx>
-          <w:tblCellMar>
-            <w:top w:w="0" w:type="dxa"/>
-            <w:bottom w:w="0" w:type="dxa"/>
-          </w:tblCellMar>
-        </w:tblPrEx>
         <w:tc>
           <w:tcPr>
             <w:tcW w:w="1375" w:type="dxa"/>
@@ -7848,12 +7568,6 @@
         </w:tc>
       </w:tr>
       <w:tr>
-        <w:tblPrEx>
-          <w:tblCellMar>
-            <w:top w:w="0" w:type="dxa"/>
-            <w:bottom w:w="0" w:type="dxa"/>
-          </w:tblCellMar>
-        </w:tblPrEx>
         <w:tc>
           <w:tcPr>
             <w:tcW w:w="9630" w:type="dxa"/>
@@ -7930,12 +7644,6 @@
         <w:gridCol w:w="727"/>
       </w:tblGrid>
       <w:tr>
-        <w:tblPrEx>
-          <w:tblCellMar>
-            <w:top w:w="0" w:type="dxa"/>
-            <w:bottom w:w="0" w:type="dxa"/>
-          </w:tblCellMar>
-        </w:tblPrEx>
         <w:tc>
           <w:tcPr>
             <w:tcW w:w="900" w:type="dxa"/>
@@ -8289,12 +7997,6 @@
         </w:tc>
       </w:tr>
       <w:tr>
-        <w:tblPrEx>
-          <w:tblCellMar>
-            <w:top w:w="0" w:type="dxa"/>
-            <w:bottom w:w="0" w:type="dxa"/>
-          </w:tblCellMar>
-        </w:tblPrEx>
         <w:tc>
           <w:tcPr>
             <w:tcW w:w="900" w:type="dxa"/>
@@ -8674,12 +8376,6 @@
         <w:gridCol w:w="727"/>
       </w:tblGrid>
       <w:tr>
-        <w:tblPrEx>
-          <w:tblCellMar>
-            <w:top w:w="0" w:type="dxa"/>
-            <w:bottom w:w="0" w:type="dxa"/>
-          </w:tblCellMar>
-        </w:tblPrEx>
         <w:tc>
           <w:tcPr>
             <w:tcW w:w="900" w:type="dxa"/>
@@ -9033,12 +8729,6 @@
         </w:tc>
       </w:tr>
       <w:tr>
-        <w:tblPrEx>
-          <w:tblCellMar>
-            <w:top w:w="0" w:type="dxa"/>
-            <w:bottom w:w="0" w:type="dxa"/>
-          </w:tblCellMar>
-        </w:tblPrEx>
         <w:tc>
           <w:tcPr>
             <w:tcW w:w="900" w:type="dxa"/>
@@ -9410,12 +9100,6 @@
         <w:gridCol w:w="1605"/>
       </w:tblGrid>
       <w:tr>
-        <w:tblPrEx>
-          <w:tblCellMar>
-            <w:top w:w="0" w:type="dxa"/>
-            <w:bottom w:w="0" w:type="dxa"/>
-          </w:tblCellMar>
-        </w:tblPrEx>
         <w:tc>
           <w:tcPr>
             <w:tcW w:w="1605" w:type="dxa"/>
@@ -9569,12 +9253,6 @@
         </w:tc>
       </w:tr>
       <w:tr>
-        <w:tblPrEx>
-          <w:tblCellMar>
-            <w:top w:w="0" w:type="dxa"/>
-            <w:bottom w:w="0" w:type="dxa"/>
-          </w:tblCellMar>
-        </w:tblPrEx>
         <w:tc>
           <w:tcPr>
             <w:tcW w:w="1605" w:type="dxa"/>
@@ -9732,10 +9410,7 @@
         <w:pStyle w:val="Standard"/>
       </w:pPr>
       <w:r>
-        <w:t>VWR_A/B</w:t>
-      </w:r>
-      <w:r>
-        <w:t xml:space="preserve"> : data from VRW_A/B</w:t>
+        <w:t>VWR_A/B : data from VRW_A/B</w:t>
       </w:r>
     </w:p>
     <w:p>
@@ -9819,8 +9494,13 @@
         <w:pStyle w:val="Standard"/>
       </w:pPr>
       <w:r>
-        <w:t>MAX/MIN INT: max/min signed value for RCs datapath</w:t>
-      </w:r>
+        <w:t xml:space="preserve">MAX/MIN INT: max/min signed value for RCs </w:t>
+      </w:r>
+      <w:proofErr w:type="spellStart"/>
+      <w:r>
+        <w:t>datapath</w:t>
+      </w:r>
+      <w:proofErr w:type="spellEnd"/>
     </w:p>
     <w:p>
       <w:pPr>
@@ -9844,12 +9524,6 @@
         <w:gridCol w:w="7470"/>
       </w:tblGrid>
       <w:tr>
-        <w:tblPrEx>
-          <w:tblCellMar>
-            <w:top w:w="0" w:type="dxa"/>
-            <w:bottom w:w="0" w:type="dxa"/>
-          </w:tblCellMar>
-        </w:tblPrEx>
         <w:trPr>
           <w:trHeight w:val="256"/>
         </w:trPr>
@@ -9891,12 +9565,6 @@
         </w:tc>
       </w:tr>
       <w:tr>
-        <w:tblPrEx>
-          <w:tblCellMar>
-            <w:top w:w="0" w:type="dxa"/>
-            <w:bottom w:w="0" w:type="dxa"/>
-          </w:tblCellMar>
-        </w:tblPrEx>
         <w:trPr>
           <w:trHeight w:val="256"/>
         </w:trPr>
@@ -9976,12 +9644,6 @@
         </w:tc>
       </w:tr>
       <w:tr>
-        <w:tblPrEx>
-          <w:tblCellMar>
-            <w:top w:w="0" w:type="dxa"/>
-            <w:bottom w:w="0" w:type="dxa"/>
-          </w:tblCellMar>
-        </w:tblPrEx>
         <w:trPr>
           <w:trHeight w:val="256"/>
         </w:trPr>
@@ -10061,12 +9723,6 @@
         </w:tc>
       </w:tr>
       <w:tr>
-        <w:tblPrEx>
-          <w:tblCellMar>
-            <w:top w:w="0" w:type="dxa"/>
-            <w:bottom w:w="0" w:type="dxa"/>
-          </w:tblCellMar>
-        </w:tblPrEx>
         <w:trPr>
           <w:trHeight w:val="256"/>
         </w:trPr>
@@ -10147,12 +9803,6 @@
         </w:tc>
       </w:tr>
       <w:tr>
-        <w:tblPrEx>
-          <w:tblCellMar>
-            <w:top w:w="0" w:type="dxa"/>
-            <w:bottom w:w="0" w:type="dxa"/>
-          </w:tblCellMar>
-        </w:tblPrEx>
         <w:trPr>
           <w:trHeight w:val="256"/>
         </w:trPr>
@@ -10232,12 +9882,6 @@
         </w:tc>
       </w:tr>
       <w:tr>
-        <w:tblPrEx>
-          <w:tblCellMar>
-            <w:top w:w="0" w:type="dxa"/>
-            <w:bottom w:w="0" w:type="dxa"/>
-          </w:tblCellMar>
-        </w:tblPrEx>
         <w:trPr>
           <w:trHeight w:val="256"/>
         </w:trPr>
@@ -10311,21 +9955,12 @@
               <w:pStyle w:val="Standard"/>
             </w:pPr>
             <w:r>
-              <w:t xml:space="preserve">signed </w:t>
-            </w:r>
-            <w:r>
-              <w:t>division (reserved but not implemented)</w:t>
+              <w:t>signed division (reserved but not implemented)</w:t>
             </w:r>
           </w:p>
         </w:tc>
       </w:tr>
       <w:tr>
-        <w:tblPrEx>
-          <w:tblCellMar>
-            <w:top w:w="0" w:type="dxa"/>
-            <w:bottom w:w="0" w:type="dxa"/>
-          </w:tblCellMar>
-        </w:tblPrEx>
         <w:trPr>
           <w:trHeight w:val="256"/>
         </w:trPr>
@@ -10405,12 +10040,6 @@
         </w:tc>
       </w:tr>
       <w:tr>
-        <w:tblPrEx>
-          <w:tblCellMar>
-            <w:top w:w="0" w:type="dxa"/>
-            <w:bottom w:w="0" w:type="dxa"/>
-          </w:tblCellMar>
-        </w:tblPrEx>
         <w:trPr>
           <w:trHeight w:val="256"/>
         </w:trPr>
@@ -10490,12 +10119,6 @@
         </w:tc>
       </w:tr>
       <w:tr>
-        <w:tblPrEx>
-          <w:tblCellMar>
-            <w:top w:w="0" w:type="dxa"/>
-            <w:bottom w:w="0" w:type="dxa"/>
-          </w:tblCellMar>
-        </w:tblPrEx>
         <w:trPr>
           <w:trHeight w:val="256"/>
         </w:trPr>
@@ -10575,12 +10198,6 @@
         </w:tc>
       </w:tr>
       <w:tr>
-        <w:tblPrEx>
-          <w:tblCellMar>
-            <w:top w:w="0" w:type="dxa"/>
-            <w:bottom w:w="0" w:type="dxa"/>
-          </w:tblCellMar>
-        </w:tblPrEx>
         <w:trPr>
           <w:trHeight w:val="256"/>
         </w:trPr>
@@ -10660,12 +10277,6 @@
         </w:tc>
       </w:tr>
       <w:tr>
-        <w:tblPrEx>
-          <w:tblCellMar>
-            <w:top w:w="0" w:type="dxa"/>
-            <w:bottom w:w="0" w:type="dxa"/>
-          </w:tblCellMar>
-        </w:tblPrEx>
         <w:trPr>
           <w:trHeight w:val="256"/>
         </w:trPr>
@@ -10745,12 +10356,6 @@
         </w:tc>
       </w:tr>
       <w:tr>
-        <w:tblPrEx>
-          <w:tblCellMar>
-            <w:top w:w="0" w:type="dxa"/>
-            <w:bottom w:w="0" w:type="dxa"/>
-          </w:tblCellMar>
-        </w:tblPrEx>
         <w:trPr>
           <w:trHeight w:val="256"/>
         </w:trPr>
@@ -10830,12 +10435,6 @@
         </w:tc>
       </w:tr>
       <w:tr>
-        <w:tblPrEx>
-          <w:tblCellMar>
-            <w:top w:w="0" w:type="dxa"/>
-            <w:bottom w:w="0" w:type="dxa"/>
-          </w:tblCellMar>
-        </w:tblPrEx>
         <w:trPr>
           <w:trHeight w:val="256"/>
         </w:trPr>
@@ -10915,12 +10514,6 @@
         </w:tc>
       </w:tr>
       <w:tr>
-        <w:tblPrEx>
-          <w:tblCellMar>
-            <w:top w:w="0" w:type="dxa"/>
-            <w:bottom w:w="0" w:type="dxa"/>
-          </w:tblCellMar>
-        </w:tblPrEx>
         <w:trPr>
           <w:trHeight w:val="256"/>
         </w:trPr>
@@ -11000,12 +10593,6 @@
         </w:tc>
       </w:tr>
       <w:tr>
-        <w:tblPrEx>
-          <w:tblCellMar>
-            <w:top w:w="0" w:type="dxa"/>
-            <w:bottom w:w="0" w:type="dxa"/>
-          </w:tblCellMar>
-        </w:tblPrEx>
         <w:trPr>
           <w:trHeight w:val="256"/>
         </w:trPr>
@@ -11084,18 +10671,20 @@
               <w:pStyle w:val="Standard"/>
             </w:pPr>
             <w:r>
-              <w:t>fixed point multiplication (1b sign + half_datapath_width integer +  half_datapath_width-1 decimal)</w:t>
+              <w:t xml:space="preserve">fixed point multiplication (1b sign + </w:t>
+            </w:r>
+            <w:proofErr w:type="spellStart"/>
+            <w:r>
+              <w:t>half_datapath_width</w:t>
+            </w:r>
+            <w:proofErr w:type="spellEnd"/>
+            <w:r>
+              <w:t xml:space="preserve"> integer +  half_datapath_width-1 decimal)</w:t>
             </w:r>
           </w:p>
         </w:tc>
       </w:tr>
       <w:tr>
-        <w:tblPrEx>
-          <w:tblCellMar>
-            <w:top w:w="0" w:type="dxa"/>
-            <w:bottom w:w="0" w:type="dxa"/>
-          </w:tblCellMar>
-        </w:tblPrEx>
         <w:trPr>
           <w:trHeight w:val="256"/>
         </w:trPr>
@@ -11175,12 +10764,6 @@
         </w:tc>
       </w:tr>
       <w:tr>
-        <w:tblPrEx>
-          <w:tblCellMar>
-            <w:top w:w="0" w:type="dxa"/>
-            <w:bottom w:w="0" w:type="dxa"/>
-          </w:tblCellMar>
-        </w:tblPrEx>
         <w:trPr>
           <w:trHeight w:val="256"/>
         </w:trPr>
@@ -11254,10 +10837,7 @@
               <w:pStyle w:val="Standard"/>
             </w:pPr>
             <w:r>
-              <w:t xml:space="preserve">no </w:t>
-            </w:r>
-            <w:r>
-              <w:t>operation</w:t>
+              <w:t>no operation</w:t>
             </w:r>
           </w:p>
         </w:tc>
@@ -11349,22 +10929,7 @@
         <w:spacing w:after="0" w:line="240" w:lineRule="auto"/>
       </w:pPr>
       <w:r>
-        <w:t>VWR_ROW_WE</w:t>
-      </w:r>
-      <w:r>
-        <w:t xml:space="preserve"> (4 bits)</w:t>
-      </w:r>
-      <w:r>
-        <w:t>:</w:t>
-      </w:r>
-      <w:r>
-        <w:t xml:space="preserve"> one-hot encoded</w:t>
-      </w:r>
-      <w:r>
-        <w:t xml:space="preserve"> write enable to</w:t>
-      </w:r>
-      <w:r>
-        <w:t xml:space="preserve"> the four rows (slices)</w:t>
+        <w:t>VWR_ROW_WE (4 bits): one-hot encoded write enable to the four rows (slices)</w:t>
       </w:r>
     </w:p>
     <w:p>
@@ -11376,16 +10941,13 @@
         </w:numPr>
       </w:pPr>
       <w:r>
-        <w:t>VWR_SEL</w:t>
-      </w:r>
-      <w:r>
-        <w:t xml:space="preserve"> (2 bits)</w:t>
-      </w:r>
-      <w:r>
-        <w:t xml:space="preserve">: select the </w:t>
-      </w:r>
-      <w:r>
-        <w:t>VWR to write to</w:t>
+        <w:t>VWR_SEL (2 bits): select the VWR to write</w:t>
+      </w:r>
+      <w:r>
+        <w:t xml:space="preserve"> RC ALU outputs</w:t>
+      </w:r>
+      <w:r>
+        <w:t xml:space="preserve"> to</w:t>
       </w:r>
     </w:p>
     <w:p>
@@ -11570,26 +11132,13 @@
         </w:numPr>
       </w:pPr>
       <w:r>
-        <w:t xml:space="preserve">R0: </w:t>
-      </w:r>
-      <w:r>
-        <w:t>Holds</w:t>
-      </w:r>
-      <w:r>
-        <w:t xml:space="preserve"> the </w:t>
-      </w:r>
-      <w:r>
-        <w:t>index of</w:t>
-      </w:r>
-      <w:r>
-        <w:t xml:space="preserve"> the </w:t>
-      </w:r>
-      <w:r>
-        <w:t>VWR</w:t>
-      </w:r>
-      <w:r>
-        <w:t xml:space="preserve"> entry passed to the RCs datapath</w:t>
-      </w:r>
+        <w:t xml:space="preserve">R0: Holds the index of the VWR entry passed to the RCs </w:t>
+      </w:r>
+      <w:proofErr w:type="spellStart"/>
+      <w:r>
+        <w:t>datapath</w:t>
+      </w:r>
+      <w:proofErr w:type="spellEnd"/>
     </w:p>
     <w:p>
       <w:pPr>
@@ -11600,7 +11149,15 @@
         </w:numPr>
       </w:pPr>
       <w:r>
-        <w:t>R5: VWR_A mask (vwr_sel=R0&amp;R5)</w:t>
+        <w:t>R5: VWR_A mask (</w:t>
+      </w:r>
+      <w:proofErr w:type="spellStart"/>
+      <w:r>
+        <w:t>vwr_sel</w:t>
+      </w:r>
+      <w:proofErr w:type="spellEnd"/>
+      <w:r>
+        <w:t>=R0&amp;R5)</w:t>
       </w:r>
     </w:p>
     <w:p>
@@ -11612,7 +11169,15 @@
         </w:numPr>
       </w:pPr>
       <w:r>
-        <w:t>R6: VWR_B mask (vwr_sel=R0&amp;R6)</w:t>
+        <w:t>R6: VWR_B mask (</w:t>
+      </w:r>
+      <w:proofErr w:type="spellStart"/>
+      <w:r>
+        <w:t>vwr_sel</w:t>
+      </w:r>
+      <w:proofErr w:type="spellEnd"/>
+      <w:r>
+        <w:t>=R0&amp;R6)</w:t>
       </w:r>
     </w:p>
     <w:p>
@@ -11624,7 +11189,15 @@
         </w:numPr>
       </w:pPr>
       <w:r>
-        <w:t>R7: VWR_C mask (vwr_sel=R0&amp;R7)</w:t>
+        <w:t>R7: VWR_C mask (</w:t>
+      </w:r>
+      <w:proofErr w:type="spellStart"/>
+      <w:r>
+        <w:t>vwr_sel</w:t>
+      </w:r>
+      <w:proofErr w:type="spellEnd"/>
+      <w:r>
+        <w:t>=R0&amp;R7)</w:t>
       </w:r>
     </w:p>
     <w:p>
@@ -11701,12 +11274,6 @@
         <w:gridCol w:w="1622"/>
       </w:tblGrid>
       <w:tr>
-        <w:tblPrEx>
-          <w:tblCellMar>
-            <w:top w:w="0" w:type="dxa"/>
-            <w:bottom w:w="0" w:type="dxa"/>
-          </w:tblCellMar>
-        </w:tblPrEx>
         <w:tc>
           <w:tcPr>
             <w:tcW w:w="9630" w:type="dxa"/>
@@ -11748,12 +11315,6 @@
         </w:tc>
       </w:tr>
       <w:tr>
-        <w:tblPrEx>
-          <w:tblCellMar>
-            <w:top w:w="0" w:type="dxa"/>
-            <w:bottom w:w="0" w:type="dxa"/>
-          </w:tblCellMar>
-        </w:tblPrEx>
         <w:tc>
           <w:tcPr>
             <w:tcW w:w="900" w:type="dxa"/>
@@ -12119,12 +11680,6 @@
         </w:tc>
       </w:tr>
       <w:tr>
-        <w:tblPrEx>
-          <w:tblCellMar>
-            <w:top w:w="0" w:type="dxa"/>
-            <w:bottom w:w="0" w:type="dxa"/>
-          </w:tblCellMar>
-        </w:tblPrEx>
         <w:tc>
           <w:tcPr>
             <w:tcW w:w="900" w:type="dxa"/>
@@ -12448,12 +12003,6 @@
         </w:tc>
       </w:tr>
       <w:tr>
-        <w:tblPrEx>
-          <w:tblCellMar>
-            <w:top w:w="0" w:type="dxa"/>
-            <w:bottom w:w="0" w:type="dxa"/>
-          </w:tblCellMar>
-        </w:tblPrEx>
         <w:tc>
           <w:tcPr>
             <w:tcW w:w="9630" w:type="dxa"/>
@@ -12525,12 +12074,6 @@
         <w:gridCol w:w="600"/>
       </w:tblGrid>
       <w:tr>
-        <w:tblPrEx>
-          <w:tblCellMar>
-            <w:top w:w="0" w:type="dxa"/>
-            <w:bottom w:w="0" w:type="dxa"/>
-          </w:tblCellMar>
-        </w:tblPrEx>
         <w:tc>
           <w:tcPr>
             <w:tcW w:w="1067" w:type="dxa"/>
@@ -12759,12 +12302,6 @@
         </w:tc>
       </w:tr>
       <w:tr>
-        <w:tblPrEx>
-          <w:tblCellMar>
-            <w:top w:w="0" w:type="dxa"/>
-            <w:bottom w:w="0" w:type="dxa"/>
-          </w:tblCellMar>
-        </w:tblPrEx>
         <w:tc>
           <w:tcPr>
             <w:tcW w:w="1067" w:type="dxa"/>
@@ -13019,12 +12556,6 @@
         <w:gridCol w:w="600"/>
       </w:tblGrid>
       <w:tr>
-        <w:tblPrEx>
-          <w:tblCellMar>
-            <w:top w:w="0" w:type="dxa"/>
-            <w:bottom w:w="0" w:type="dxa"/>
-          </w:tblCellMar>
-        </w:tblPrEx>
         <w:tc>
           <w:tcPr>
             <w:tcW w:w="1067" w:type="dxa"/>
@@ -13253,12 +12784,6 @@
         </w:tc>
       </w:tr>
       <w:tr>
-        <w:tblPrEx>
-          <w:tblCellMar>
-            <w:top w:w="0" w:type="dxa"/>
-            <w:bottom w:w="0" w:type="dxa"/>
-          </w:tblCellMar>
-        </w:tblPrEx>
         <w:tc>
           <w:tcPr>
             <w:tcW w:w="1067" w:type="dxa"/>
@@ -13508,12 +13033,6 @@
         <w:gridCol w:w="7068"/>
       </w:tblGrid>
       <w:tr>
-        <w:tblPrEx>
-          <w:tblCellMar>
-            <w:top w:w="0" w:type="dxa"/>
-            <w:bottom w:w="0" w:type="dxa"/>
-          </w:tblCellMar>
-        </w:tblPrEx>
         <w:trPr>
           <w:trHeight w:val="256"/>
         </w:trPr>
@@ -13555,12 +13074,6 @@
         </w:tc>
       </w:tr>
       <w:tr>
-        <w:tblPrEx>
-          <w:tblCellMar>
-            <w:top w:w="0" w:type="dxa"/>
-            <w:bottom w:w="0" w:type="dxa"/>
-          </w:tblCellMar>
-        </w:tblPrEx>
         <w:trPr>
           <w:trHeight w:val="256"/>
         </w:trPr>
@@ -13640,12 +13153,6 @@
         </w:tc>
       </w:tr>
       <w:tr>
-        <w:tblPrEx>
-          <w:tblCellMar>
-            <w:top w:w="0" w:type="dxa"/>
-            <w:bottom w:w="0" w:type="dxa"/>
-          </w:tblCellMar>
-        </w:tblPrEx>
         <w:trPr>
           <w:trHeight w:val="256"/>
         </w:trPr>
@@ -13725,12 +13232,6 @@
         </w:tc>
       </w:tr>
       <w:tr>
-        <w:tblPrEx>
-          <w:tblCellMar>
-            <w:top w:w="0" w:type="dxa"/>
-            <w:bottom w:w="0" w:type="dxa"/>
-          </w:tblCellMar>
-        </w:tblPrEx>
         <w:trPr>
           <w:trHeight w:val="256"/>
         </w:trPr>
@@ -13810,12 +13311,6 @@
         </w:tc>
       </w:tr>
       <w:tr>
-        <w:tblPrEx>
-          <w:tblCellMar>
-            <w:top w:w="0" w:type="dxa"/>
-            <w:bottom w:w="0" w:type="dxa"/>
-          </w:tblCellMar>
-        </w:tblPrEx>
         <w:trPr>
           <w:trHeight w:val="256"/>
         </w:trPr>
@@ -13889,21 +13384,12 @@
               <w:pStyle w:val="Standard"/>
             </w:pPr>
             <w:r>
-              <w:t xml:space="preserve">shift left </w:t>
-            </w:r>
-            <w:r>
-              <w:t>logical</w:t>
+              <w:t>shift left logical</w:t>
             </w:r>
           </w:p>
         </w:tc>
       </w:tr>
       <w:tr>
-        <w:tblPrEx>
-          <w:tblCellMar>
-            <w:top w:w="0" w:type="dxa"/>
-            <w:bottom w:w="0" w:type="dxa"/>
-          </w:tblCellMar>
-        </w:tblPrEx>
         <w:trPr>
           <w:trHeight w:val="256"/>
         </w:trPr>
@@ -13984,12 +13470,6 @@
         </w:tc>
       </w:tr>
       <w:tr>
-        <w:tblPrEx>
-          <w:tblCellMar>
-            <w:top w:w="0" w:type="dxa"/>
-            <w:bottom w:w="0" w:type="dxa"/>
-          </w:tblCellMar>
-        </w:tblPrEx>
         <w:trPr>
           <w:trHeight w:val="256"/>
         </w:trPr>
@@ -14069,12 +13549,6 @@
         </w:tc>
       </w:tr>
       <w:tr>
-        <w:tblPrEx>
-          <w:tblCellMar>
-            <w:top w:w="0" w:type="dxa"/>
-            <w:bottom w:w="0" w:type="dxa"/>
-          </w:tblCellMar>
-        </w:tblPrEx>
         <w:trPr>
           <w:trHeight w:val="256"/>
         </w:trPr>
@@ -14154,12 +13628,6 @@
         </w:tc>
       </w:tr>
       <w:tr>
-        <w:tblPrEx>
-          <w:tblCellMar>
-            <w:top w:w="0" w:type="dxa"/>
-            <w:bottom w:w="0" w:type="dxa"/>
-          </w:tblCellMar>
-        </w:tblPrEx>
         <w:trPr>
           <w:trHeight w:val="256"/>
         </w:trPr>

</xml_diff>